<commit_message>
Week 6: Machine Learning with Python
</commit_message>
<xml_diff>
--- a/Machine Learning with Python/W4/Multiclass Prediction.docx
+++ b/Machine Learning with Python/W4/Multiclass Prediction.docx
@@ -44,8 +44,8 @@
           <w:color w:val="1F1F1F"/>
           <w:spacing w:val="-2"/>
           <w:kern w:val="36"/>
-          <w:sz w:val="48"/>
-          <w:szCs w:val="48"/>
+          <w:sz w:val="40"/>
+          <w:szCs w:val="40"/>
           <w:lang w:val="en-US" w:eastAsia="es-CO"/>
           <w14:ligatures w14:val="none"/>
         </w:rPr>
@@ -58,8 +58,8 @@
           <w:color w:val="1F1F1F"/>
           <w:spacing w:val="-2"/>
           <w:kern w:val="36"/>
-          <w:sz w:val="48"/>
-          <w:szCs w:val="48"/>
+          <w:sz w:val="40"/>
+          <w:szCs w:val="40"/>
           <w:lang w:val="en-US" w:eastAsia="es-CO"/>
           <w14:ligatures w14:val="none"/>
         </w:rPr>
@@ -146,14 +146,18 @@
           <w:rFonts w:ascii="Arial" w:hAnsi="Arial" w:cs="Arial"/>
           <w:color w:val="1F1F1F"/>
           <w:spacing w:val="-2"/>
-          <w:lang w:val="en-US"/>
-        </w:rPr>
-      </w:pPr>
-      <w:r>
-        <w:rPr>
-          <w:rFonts w:ascii="Arial" w:hAnsi="Arial" w:cs="Arial"/>
-          <w:color w:val="1F1F1F"/>
-          <w:spacing w:val="-2"/>
+          <w:sz w:val="40"/>
+          <w:szCs w:val="40"/>
+          <w:lang w:val="en-US"/>
+        </w:rPr>
+      </w:pPr>
+      <w:r>
+        <w:rPr>
+          <w:rFonts w:ascii="Arial" w:hAnsi="Arial" w:cs="Arial"/>
+          <w:color w:val="1F1F1F"/>
+          <w:spacing w:val="-2"/>
+          <w:sz w:val="40"/>
+          <w:szCs w:val="40"/>
           <w:lang w:val="en-US"/>
         </w:rPr>
         <w:t>SoftMax Regression</w:t>
@@ -168,13 +172,17 @@
         <w:rPr>
           <w:rFonts w:ascii="Arial" w:hAnsi="Arial" w:cs="Arial"/>
           <w:color w:val="1F1F1F"/>
-          <w:lang w:val="en-US"/>
-        </w:rPr>
-      </w:pPr>
-      <w:r>
-        <w:rPr>
-          <w:rFonts w:ascii="Arial" w:hAnsi="Arial" w:cs="Arial"/>
-          <w:color w:val="1F1F1F"/>
+          <w:sz w:val="22"/>
+          <w:szCs w:val="22"/>
+          <w:lang w:val="en-US"/>
+        </w:rPr>
+      </w:pPr>
+      <w:r>
+        <w:rPr>
+          <w:rFonts w:ascii="Arial" w:hAnsi="Arial" w:cs="Arial"/>
+          <w:color w:val="1F1F1F"/>
+          <w:sz w:val="22"/>
+          <w:szCs w:val="22"/>
           <w:lang w:val="en-US"/>
         </w:rPr>
         <w:t xml:space="preserve">SoftMax regression is similar to logistic regression, the SoftMax function converts the actual distances </w:t>
@@ -184,6 +192,8 @@
         <w:rPr>
           <w:rFonts w:ascii="Arial" w:hAnsi="Arial" w:cs="Arial"/>
           <w:color w:val="1F1F1F"/>
+          <w:sz w:val="22"/>
+          <w:szCs w:val="22"/>
           <w:lang w:val="en-US"/>
         </w:rPr>
         <w:t>i.e.</w:t>
@@ -193,6 +203,8 @@
         <w:rPr>
           <w:rFonts w:ascii="Arial" w:hAnsi="Arial" w:cs="Arial"/>
           <w:color w:val="1F1F1F"/>
+          <w:sz w:val="22"/>
+          <w:szCs w:val="22"/>
           <w:lang w:val="en-US"/>
         </w:rPr>
         <w:t xml:space="preserve"> dot products of </w:t>
@@ -201,6 +213,8 @@
         <w:rPr>
           <w:rFonts w:ascii="Cambria Math" w:hAnsi="Cambria Math" w:cs="Cambria Math"/>
           <w:color w:val="1F1F1F"/>
+          <w:sz w:val="22"/>
+          <w:szCs w:val="22"/>
         </w:rPr>
         <w:t>𝑥</w:t>
       </w:r>
@@ -208,6 +222,8 @@
         <w:rPr>
           <w:rFonts w:ascii="Arial" w:hAnsi="Arial" w:cs="Arial"/>
           <w:color w:val="1F1F1F"/>
+          <w:sz w:val="22"/>
+          <w:szCs w:val="22"/>
           <w:lang w:val="en-US"/>
         </w:rPr>
         <w:t> with each of the parameters</w:t>
@@ -216,6 +232,8 @@
         <w:rPr>
           <w:rFonts w:ascii="Arial" w:hAnsi="Arial" w:cs="Arial"/>
           <w:color w:val="1F1F1F"/>
+          <w:sz w:val="22"/>
+          <w:szCs w:val="22"/>
           <w:lang w:val="en-US"/>
         </w:rPr>
         <w:t xml:space="preserve"> </w:t>
@@ -228,6 +246,8 @@
                 <w:rFonts w:ascii="Cambria Math" w:hAnsi="Cambria Math" w:cs="Arial"/>
                 <w:i/>
                 <w:color w:val="1F1F1F"/>
+                <w:sz w:val="22"/>
+                <w:szCs w:val="22"/>
                 <w:lang w:val="en-US"/>
               </w:rPr>
             </m:ctrlPr>
@@ -237,6 +257,8 @@
               <w:rPr>
                 <w:rFonts w:ascii="Cambria Math" w:hAnsi="Cambria Math" w:cs="Arial"/>
                 <w:color w:val="1F1F1F"/>
+                <w:sz w:val="22"/>
+                <w:szCs w:val="22"/>
                 <w:lang w:val="en-US"/>
               </w:rPr>
               <m:t>θ</m:t>
@@ -247,6 +269,8 @@
               <w:rPr>
                 <w:rFonts w:ascii="Cambria Math" w:hAnsi="Cambria Math" w:cs="Arial"/>
                 <w:color w:val="1F1F1F"/>
+                <w:sz w:val="22"/>
+                <w:szCs w:val="22"/>
                 <w:lang w:val="en-US"/>
               </w:rPr>
               <m:t>i</m:t>
@@ -259,6 +283,8 @@
           <w:rStyle w:val="vlist-s"/>
           <w:rFonts w:ascii="Arial" w:hAnsi="Arial" w:cs="Arial"/>
           <w:color w:val="1F1F1F"/>
+          <w:sz w:val="22"/>
+          <w:szCs w:val="22"/>
           <w:lang w:val="en-US"/>
         </w:rPr>
         <w:t>​</w:t>
@@ -267,6 +293,8 @@
         <w:rPr>
           <w:rFonts w:ascii="Arial" w:hAnsi="Arial" w:cs="Arial"/>
           <w:color w:val="1F1F1F"/>
+          <w:sz w:val="22"/>
+          <w:szCs w:val="22"/>
           <w:lang w:val="en-US"/>
         </w:rPr>
         <w:t xml:space="preserve"> </w:t>
@@ -275,6 +303,8 @@
         <w:rPr>
           <w:rFonts w:ascii="Arial" w:hAnsi="Arial" w:cs="Arial"/>
           <w:color w:val="1F1F1F"/>
+          <w:sz w:val="22"/>
+          <w:szCs w:val="22"/>
           <w:lang w:val="en-US"/>
         </w:rPr>
         <w:t xml:space="preserve">for </w:t>
@@ -283,6 +313,8 @@
         <w:rPr>
           <w:rFonts w:ascii="Cambria Math" w:hAnsi="Cambria Math" w:cs="Cambria Math"/>
           <w:color w:val="1F1F1F"/>
+          <w:sz w:val="22"/>
+          <w:szCs w:val="22"/>
         </w:rPr>
         <w:t>𝐾</w:t>
       </w:r>
@@ -290,6 +322,8 @@
         <w:rPr>
           <w:rFonts w:ascii="Arial" w:hAnsi="Arial" w:cs="Arial"/>
           <w:color w:val="1F1F1F"/>
+          <w:sz w:val="22"/>
+          <w:szCs w:val="22"/>
           <w:lang w:val="en-US"/>
         </w:rPr>
         <w:t xml:space="preserve"> classes in the range from 0</w:t>
@@ -298,6 +332,8 @@
         <w:rPr>
           <w:rFonts w:ascii="Arial" w:hAnsi="Arial" w:cs="Arial"/>
           <w:color w:val="1F1F1F"/>
+          <w:sz w:val="22"/>
+          <w:szCs w:val="22"/>
           <w:lang w:val="en-US"/>
         </w:rPr>
         <w:t xml:space="preserve"> </w:t>
@@ -306,6 +342,8 @@
         <w:rPr>
           <w:rFonts w:ascii="Arial" w:hAnsi="Arial" w:cs="Arial"/>
           <w:color w:val="1F1F1F"/>
+          <w:sz w:val="22"/>
+          <w:szCs w:val="22"/>
           <w:lang w:val="en-US"/>
         </w:rPr>
         <w:t>to </w:t>
@@ -314,6 +352,8 @@
         <w:rPr>
           <w:rFonts w:ascii="Cambria Math" w:hAnsi="Cambria Math" w:cs="Cambria Math"/>
           <w:color w:val="1F1F1F"/>
+          <w:sz w:val="22"/>
+          <w:szCs w:val="22"/>
         </w:rPr>
         <w:t>𝐾</w:t>
       </w:r>
@@ -321,6 +361,8 @@
         <w:rPr>
           <w:rFonts w:ascii="Arial" w:hAnsi="Arial" w:cs="Arial"/>
           <w:color w:val="1F1F1F"/>
+          <w:sz w:val="22"/>
+          <w:szCs w:val="22"/>
           <w:lang w:val="en-US"/>
         </w:rPr>
         <w:t>-1. This is converted to probabilities using the following formula.</w:t>
@@ -334,6 +376,9 @@
         </w:rPr>
       </w:pPr>
       <m:oMathPara>
+        <m:oMathParaPr>
+          <m:jc m:val="left"/>
+        </m:oMathParaPr>
         <m:oMath>
           <m:r>
             <w:rPr>
@@ -416,14 +461,7 @@
                           <w:rFonts w:ascii="Cambria Math" w:hAnsi="Cambria Math"/>
                           <w:lang w:val="en-US"/>
                         </w:rPr>
-                        <m:t>-</m:t>
-                      </m:r>
-                      <m:r>
-                        <w:rPr>
-                          <w:rFonts w:ascii="Cambria Math" w:hAnsi="Cambria Math"/>
-                          <w:lang w:val="en-US"/>
-                        </w:rPr>
-                        <m:t>θ</m:t>
+                        <m:t>-θ</m:t>
                       </m:r>
                     </m:e>
                     <m:sub>
@@ -563,7 +601,14 @@
               <w:rFonts w:ascii="Cambria Math" w:hAnsi="Cambria Math"/>
               <w:lang w:val="en-US"/>
             </w:rPr>
-            <m:t>(1)</m:t>
+            <m:t>(1</m:t>
+          </m:r>
+          <m:r>
+            <w:rPr>
+              <w:rFonts w:ascii="Cambria Math" w:hAnsi="Cambria Math"/>
+              <w:lang w:val="en-US"/>
+            </w:rPr>
+            <m:t>)</m:t>
           </m:r>
         </m:oMath>
       </m:oMathPara>
@@ -710,6 +755,9 @@
         </w:rPr>
       </w:pPr>
       <m:oMathPara>
+        <m:oMathParaPr>
+          <m:jc m:val="left"/>
+        </m:oMathParaPr>
         <m:oMath>
           <m:acc>
             <m:accPr>
@@ -736,14 +784,7 @@
               <w:rFonts w:ascii="Cambria Math" w:hAnsi="Cambria Math"/>
               <w:lang w:val="en-US"/>
             </w:rPr>
-            <m:t>=</m:t>
-          </m:r>
-          <m:r>
-            <w:rPr>
-              <w:rFonts w:ascii="Cambria Math" w:hAnsi="Cambria Math"/>
-              <w:lang w:val="en-US"/>
-            </w:rPr>
-            <m:t>argma</m:t>
+            <m:t>=argma</m:t>
           </m:r>
           <m:sSub>
             <m:sSubPr>
@@ -819,14 +860,7 @@
               <w:rFonts w:ascii="Cambria Math" w:hAnsi="Cambria Math"/>
               <w:lang w:val="en-US"/>
             </w:rPr>
-            <m:t>(</m:t>
-          </m:r>
-          <m:r>
-            <w:rPr>
-              <w:rFonts w:ascii="Cambria Math" w:hAnsi="Cambria Math"/>
-              <w:lang w:val="en-US"/>
-            </w:rPr>
-            <m:t>2</m:t>
+            <m:t>(2</m:t>
           </m:r>
           <m:r>
             <w:rPr>
@@ -837,6 +871,17 @@
           </m:r>
         </m:oMath>
       </m:oMathPara>
+    </w:p>
+    <w:p>
+      <w:pPr>
+        <w:jc w:val="both"/>
+        <w:rPr>
+          <w:rFonts w:ascii="Arial" w:hAnsi="Arial" w:cs="Arial"/>
+          <w:color w:val="1F1F1F"/>
+          <w:shd w:val="clear" w:color="auto" w:fill="FFFFFF"/>
+          <w:lang w:val="en-US"/>
+        </w:rPr>
+      </w:pPr>
     </w:p>
     <w:p>
       <w:pPr>
@@ -990,14 +1035,7 @@
                     <w:rFonts w:ascii="Cambria Math" w:hAnsi="Cambria Math"/>
                     <w:lang w:val="en-US"/>
                   </w:rPr>
-                  <m:t>=</m:t>
-                </m:r>
-                <m:r>
-                  <w:rPr>
-                    <w:rFonts w:ascii="Cambria Math" w:hAnsi="Cambria Math"/>
-                    <w:lang w:val="en-US"/>
-                  </w:rPr>
-                  <m:t>0</m:t>
+                  <m:t>=0</m:t>
                 </m:r>
               </m:oMath>
             </m:oMathPara>
@@ -1048,14 +1086,7 @@
                     <w:rFonts w:ascii="Cambria Math" w:hAnsi="Cambria Math"/>
                     <w:lang w:val="en-US"/>
                   </w:rPr>
-                  <m:t>=</m:t>
-                </m:r>
-                <m:r>
-                  <w:rPr>
-                    <w:rFonts w:ascii="Cambria Math" w:hAnsi="Cambria Math"/>
-                    <w:lang w:val="en-US"/>
-                  </w:rPr>
-                  <m:t>1</m:t>
+                  <m:t>=1</m:t>
                 </m:r>
               </m:oMath>
             </m:oMathPara>
@@ -1106,14 +1137,7 @@
                     <w:rFonts w:ascii="Cambria Math" w:hAnsi="Cambria Math"/>
                     <w:lang w:val="en-US"/>
                   </w:rPr>
-                  <m:t>=</m:t>
-                </m:r>
-                <m:r>
-                  <w:rPr>
-                    <w:rFonts w:ascii="Cambria Math" w:hAnsi="Cambria Math"/>
-                    <w:lang w:val="en-US"/>
-                  </w:rPr>
-                  <m:t>2</m:t>
+                  <m:t>=2</m:t>
                 </m:r>
               </m:oMath>
             </m:oMathPara>
@@ -1186,14 +1210,7 @@
                         <w:rFonts w:ascii="Cambria Math" w:hAnsi="Cambria Math"/>
                         <w:lang w:val="en-US"/>
                       </w:rPr>
-                      <m:t xml:space="preserve">, </m:t>
-                    </m:r>
-                    <m:r>
-                      <w:rPr>
-                        <w:rFonts w:ascii="Cambria Math" w:hAnsi="Cambria Math"/>
-                        <w:lang w:val="en-US"/>
-                      </w:rPr>
-                      <m:t>0</m:t>
+                      <m:t>, 0</m:t>
                     </m:r>
                   </m:e>
                 </m:d>
@@ -1266,14 +1283,7 @@
                         <w:rFonts w:ascii="Cambria Math" w:hAnsi="Cambria Math"/>
                         <w:lang w:val="en-US"/>
                       </w:rPr>
-                      <m:t xml:space="preserve">, </m:t>
-                    </m:r>
-                    <m:r>
-                      <w:rPr>
-                        <w:rFonts w:ascii="Cambria Math" w:hAnsi="Cambria Math"/>
-                        <w:lang w:val="en-US"/>
-                      </w:rPr>
-                      <m:t>1</m:t>
+                      <m:t>, 1</m:t>
                     </m:r>
                   </m:e>
                 </m:d>
@@ -1346,14 +1356,7 @@
                         <w:rFonts w:ascii="Cambria Math" w:hAnsi="Cambria Math"/>
                         <w:lang w:val="en-US"/>
                       </w:rPr>
-                      <m:t xml:space="preserve">, </m:t>
-                    </m:r>
-                    <m:r>
-                      <w:rPr>
-                        <w:rFonts w:ascii="Cambria Math" w:hAnsi="Cambria Math"/>
-                        <w:lang w:val="en-US"/>
-                      </w:rPr>
-                      <m:t>2</m:t>
+                      <m:t>, 2</m:t>
                     </m:r>
                   </m:e>
                 </m:d>
@@ -1405,14 +1408,7 @@
                     <w:rFonts w:ascii="Cambria Math" w:hAnsi="Cambria Math"/>
                     <w:lang w:val="en-US"/>
                   </w:rPr>
-                  <m:t>i=</m:t>
-                </m:r>
-                <m:r>
-                  <w:rPr>
-                    <w:rFonts w:ascii="Cambria Math" w:hAnsi="Cambria Math"/>
-                    <w:lang w:val="en-US"/>
-                  </w:rPr>
-                  <m:t>1</m:t>
+                  <m:t>i=1</m:t>
                 </m:r>
               </m:oMath>
             </m:oMathPara>
@@ -1436,14 +1432,7 @@
                     <w:rFonts w:ascii="Cambria Math" w:hAnsi="Cambria Math"/>
                     <w:lang w:val="en-US"/>
                   </w:rPr>
-                  <m:t>i=</m:t>
-                </m:r>
-                <m:r>
-                  <w:rPr>
-                    <w:rFonts w:ascii="Cambria Math" w:hAnsi="Cambria Math"/>
-                    <w:lang w:val="en-US"/>
-                  </w:rPr>
-                  <m:t>2</m:t>
+                  <m:t>i=2</m:t>
                 </m:r>
               </m:oMath>
             </m:oMathPara>
@@ -1473,7 +1462,6 @@
           <w:bCs/>
           <w:lang w:val="en-US"/>
         </w:rPr>
-        <w:lastRenderedPageBreak/>
         <w:t xml:space="preserve">Table 1. Each column will be the </w:t>
       </w:r>
       <w:proofErr w:type="spellStart"/>
@@ -1659,14 +1647,7 @@
                     <w:rFonts w:ascii="Cambria Math" w:hAnsi="Cambria Math"/>
                     <w:lang w:val="en-US"/>
                   </w:rPr>
-                  <m:t>i=</m:t>
-                </m:r>
-                <m:r>
-                  <w:rPr>
-                    <w:rFonts w:ascii="Cambria Math" w:hAnsi="Cambria Math"/>
-                    <w:lang w:val="en-US"/>
-                  </w:rPr>
-                  <m:t>1</m:t>
+                  <m:t>i=1</m:t>
                 </m:r>
               </m:oMath>
             </m:oMathPara>
@@ -1691,14 +1672,7 @@
                     <w:rFonts w:ascii="Cambria Math" w:hAnsi="Cambria Math"/>
                     <w:lang w:val="en-US"/>
                   </w:rPr>
-                  <m:t>i=</m:t>
-                </m:r>
-                <m:r>
-                  <w:rPr>
-                    <w:rFonts w:ascii="Cambria Math" w:hAnsi="Cambria Math"/>
-                    <w:lang w:val="en-US"/>
-                  </w:rPr>
-                  <m:t>2</m:t>
+                  <m:t>i=2</m:t>
                 </m:r>
               </m:oMath>
             </m:oMathPara>
@@ -1763,38 +1737,28 @@
       <w:pPr>
         <w:jc w:val="both"/>
         <w:rPr>
-          <w:b/>
-          <w:bCs/>
-          <w:lang w:val="en-US"/>
-        </w:rPr>
-      </w:pPr>
-      <w:r>
-        <w:rPr>
-          <w:rFonts w:ascii="Arial" w:hAnsi="Arial" w:cs="Arial"/>
-          <w:color w:val="1F1F1F"/>
-          <w:shd w:val="clear" w:color="auto" w:fill="FFFFFF"/>
-          <w:lang w:val="en-US"/>
-        </w:rPr>
-        <w:t>We can represent the probability as a vector [0.97,0,02,0.01]. To get the class we simply apply the</w:t>
-      </w:r>
-      <w:r>
-        <w:rPr>
-          <w:rFonts w:ascii="Arial" w:hAnsi="Arial" w:cs="Arial"/>
-          <w:color w:val="1F1F1F"/>
-          <w:shd w:val="clear" w:color="auto" w:fill="FFFFFF"/>
-          <w:lang w:val="en-US"/>
-        </w:rPr>
-        <w:t xml:space="preserve"> </w:t>
+          <w:rFonts w:ascii="Arial" w:hAnsi="Arial" w:cs="Arial"/>
+          <w:b/>
+          <w:bCs/>
+          <w:lang w:val="en-US"/>
+        </w:rPr>
+      </w:pPr>
+      <w:r>
+        <w:rPr>
+          <w:rFonts w:ascii="Arial" w:hAnsi="Arial" w:cs="Arial"/>
+          <w:color w:val="1F1F1F"/>
+          <w:shd w:val="clear" w:color="auto" w:fill="FFFFFF"/>
+          <w:lang w:val="en-US"/>
+        </w:rPr>
+        <w:t xml:space="preserve">We can represent the probability as a vector [0.97,0,02,0.01]. To get the class we simply apply the </w:t>
       </w:r>
       <w:r>
         <w:rPr>
           <w:rStyle w:val="mord"/>
-          <w:rFonts w:ascii="KaTeX_Math" w:hAnsi="KaTeX_Math"/>
+          <w:rFonts w:ascii="Arial" w:hAnsi="Arial" w:cs="Arial"/>
           <w:i/>
           <w:iCs/>
           <w:color w:val="1F1F1F"/>
-          <w:sz w:val="29"/>
-          <w:szCs w:val="29"/>
           <w:shd w:val="clear" w:color="auto" w:fill="FFFFFF"/>
           <w:lang w:val="en-US"/>
         </w:rPr>
@@ -1949,14 +1913,7 @@
               <w:rFonts w:ascii="Cambria Math" w:hAnsi="Cambria Math"/>
               <w:lang w:val="en-US"/>
             </w:rPr>
-            <m:t>=</m:t>
-          </m:r>
-          <m:r>
-            <w:rPr>
-              <w:rFonts w:ascii="Cambria Math" w:hAnsi="Cambria Math"/>
-              <w:lang w:val="en-US"/>
-            </w:rPr>
-            <m:t>0</m:t>
+            <m:t>=0</m:t>
           </m:r>
         </m:oMath>
       </m:oMathPara>
@@ -2107,7 +2064,14 @@
           <w:rFonts w:eastAsiaTheme="minorEastAsia"/>
           <w:lang w:val="en-US"/>
         </w:rPr>
-        <w:t xml:space="preserve"> is largest, this algo corresponds to the largest probability. This color corresponds to where a sample x would be classified. For </w:t>
+        <w:t xml:space="preserve"> is largest, this algo corresponds to the largest probability. This color corresponds to where a sample x would be classified. For</w:t>
+      </w:r>
+      <w:r>
+        <w:rPr>
+          <w:rFonts w:eastAsiaTheme="minorEastAsia"/>
+          <w:lang w:val="en-US"/>
+        </w:rPr>
+        <w:t xml:space="preserve"> </w:t>
       </w:r>
       <w:proofErr w:type="gramStart"/>
       <w:r>
@@ -2187,14 +2151,7 @@
             <w:rFonts w:ascii="Cambria Math" w:hAnsi="Cambria Math"/>
             <w:lang w:val="en-US"/>
           </w:rPr>
-          <m:t>=</m:t>
-        </m:r>
-        <m:r>
-          <w:rPr>
-            <w:rFonts w:ascii="Cambria Math" w:hAnsi="Cambria Math"/>
-            <w:lang w:val="en-US"/>
-          </w:rPr>
-          <m:t>1</m:t>
+          <m:t>=1</m:t>
         </m:r>
       </m:oMath>
       <w:r>
@@ -2230,14 +2187,7 @@
             <w:rFonts w:ascii="Cambria Math" w:hAnsi="Cambria Math"/>
             <w:lang w:val="en-US"/>
           </w:rPr>
-          <m:t>=</m:t>
-        </m:r>
-        <m:r>
-          <w:rPr>
-            <w:rFonts w:ascii="Cambria Math" w:hAnsi="Cambria Math"/>
-            <w:lang w:val="en-US"/>
-          </w:rPr>
-          <m:t>2</m:t>
+          <m:t>=2</m:t>
         </m:r>
       </m:oMath>
       <w:r>
@@ -2250,16 +2200,7 @@
     </w:p>
     <w:p>
       <w:pPr>
-        <w:jc w:val="both"/>
-        <w:rPr>
-          <w:rFonts w:eastAsiaTheme="minorEastAsia"/>
-          <w:lang w:val="en-US"/>
-        </w:rPr>
-      </w:pPr>
-    </w:p>
-    <w:p>
-      <w:pPr>
-        <w:jc w:val="both"/>
+        <w:jc w:val="center"/>
         <w:rPr>
           <w:lang w:val="en-US"/>
         </w:rPr>
@@ -2268,11 +2209,10 @@
         <w:rPr>
           <w:noProof/>
         </w:rPr>
-        <w:lastRenderedPageBreak/>
         <w:drawing>
-          <wp:inline distT="0" distB="0" distL="0" distR="0" wp14:anchorId="750F873B" wp14:editId="61B98A6C">
-            <wp:extent cx="5612130" cy="4234815"/>
-            <wp:effectExtent l="0" t="0" r="7620" b="0"/>
+          <wp:inline distT="0" distB="0" distL="0" distR="0" wp14:anchorId="750F873B" wp14:editId="6B5F4381">
+            <wp:extent cx="4108450" cy="3100165"/>
+            <wp:effectExtent l="0" t="0" r="6350" b="5080"/>
             <wp:docPr id="1844720533" name="Imagen 1"/>
             <wp:cNvGraphicFramePr>
               <a:graphicFrameLocks xmlns:a="http://schemas.openxmlformats.org/drawingml/2006/main" noChangeAspect="1"/>
@@ -2302,7 +2242,7 @@
                   <pic:spPr bwMode="auto">
                     <a:xfrm>
                       <a:off x="0" y="0"/>
-                      <a:ext cx="5612130" cy="4234815"/>
+                      <a:ext cx="4123620" cy="3111612"/>
                     </a:xfrm>
                     <a:prstGeom prst="rect">
                       <a:avLst/>
@@ -2346,6 +2286,7 @@
           <w:szCs w:val="21"/>
           <w:lang w:val="en-US"/>
         </w:rPr>
+        <w:lastRenderedPageBreak/>
         <w:t>Fig 1.</w:t>
       </w:r>
       <w:r>
@@ -2441,7 +2382,9 @@
     <w:p>
       <w:pPr>
         <w:rPr>
-          <w:u w:val="single"/>
+          <w:rFonts w:ascii="Arial" w:hAnsi="Arial" w:cs="Arial"/>
+          <w:color w:val="1F1F1F"/>
+          <w:shd w:val="clear" w:color="auto" w:fill="FFFFFF"/>
           <w:lang w:val="en-US"/>
         </w:rPr>
       </w:pPr>
@@ -2457,15 +2400,3230 @@
     </w:p>
     <w:p>
       <w:pPr>
-        <w:jc w:val="both"/>
-        <w:rPr>
+        <w:rPr>
+          <w:rFonts w:ascii="Arial" w:hAnsi="Arial" w:cs="Arial"/>
+          <w:color w:val="1F1F1F"/>
+          <w:shd w:val="clear" w:color="auto" w:fill="FFFFFF"/>
           <w:lang w:val="en-US"/>
         </w:rPr>
       </w:pPr>
     </w:p>
     <w:p>
       <w:pPr>
+        <w:pStyle w:val="Ttulo1"/>
+        <w:shd w:val="clear" w:color="auto" w:fill="FFFFFF"/>
+        <w:spacing w:before="480" w:beforeAutospacing="0" w:after="360" w:afterAutospacing="0"/>
+        <w:rPr>
+          <w:rFonts w:ascii="Arial" w:hAnsi="Arial" w:cs="Arial"/>
+          <w:color w:val="1F1F1F"/>
+          <w:spacing w:val="-2"/>
+          <w:sz w:val="40"/>
+          <w:szCs w:val="40"/>
+          <w:lang w:val="en-US"/>
+        </w:rPr>
+      </w:pPr>
+      <w:r>
+        <w:rPr>
+          <w:rFonts w:ascii="Arial" w:hAnsi="Arial" w:cs="Arial"/>
+          <w:color w:val="1F1F1F"/>
+          <w:spacing w:val="-2"/>
+          <w:sz w:val="40"/>
+          <w:szCs w:val="40"/>
+          <w:lang w:val="en-US"/>
+        </w:rPr>
+        <w:t>One vs. All (One-vs-Rest)</w:t>
+      </w:r>
+    </w:p>
+    <w:p>
+      <w:pPr>
+        <w:pStyle w:val="NormalWeb"/>
+        <w:shd w:val="clear" w:color="auto" w:fill="FFFFFF"/>
+        <w:spacing w:before="0" w:beforeAutospacing="0" w:after="240" w:afterAutospacing="0"/>
+        <w:rPr>
+          <w:rFonts w:ascii="Arial" w:hAnsi="Arial" w:cs="Arial"/>
+          <w:color w:val="1F1F1F"/>
+          <w:sz w:val="22"/>
+          <w:szCs w:val="22"/>
+          <w:lang w:val="en-US"/>
+        </w:rPr>
+      </w:pPr>
+      <w:r>
+        <w:rPr>
+          <w:rFonts w:ascii="Arial" w:hAnsi="Arial" w:cs="Arial"/>
+          <w:color w:val="1F1F1F"/>
+          <w:sz w:val="22"/>
+          <w:szCs w:val="22"/>
+          <w:lang w:val="en-US"/>
+        </w:rPr>
+        <w:t xml:space="preserve">For one-vs-All classification, if we have </w:t>
+      </w:r>
+      <w:r>
+        <w:rPr>
+          <w:rStyle w:val="mord"/>
+          <w:rFonts w:ascii="Arial" w:hAnsi="Arial" w:cs="Arial"/>
+          <w:i/>
+          <w:iCs/>
+          <w:color w:val="1F1F1F"/>
+          <w:sz w:val="22"/>
+          <w:szCs w:val="22"/>
+          <w:lang w:val="en-US"/>
+        </w:rPr>
+        <w:t>K</w:t>
+      </w:r>
+      <w:r>
+        <w:rPr>
+          <w:rFonts w:ascii="Arial" w:hAnsi="Arial" w:cs="Arial"/>
+          <w:color w:val="1F1F1F"/>
+          <w:sz w:val="22"/>
+          <w:szCs w:val="22"/>
+          <w:lang w:val="en-US"/>
+        </w:rPr>
+        <w:t xml:space="preserve"> classes, we use </w:t>
+      </w:r>
+      <w:r>
+        <w:rPr>
+          <w:rStyle w:val="mord"/>
+          <w:rFonts w:ascii="Arial" w:hAnsi="Arial" w:cs="Arial"/>
+          <w:i/>
+          <w:iCs/>
+          <w:color w:val="1F1F1F"/>
+          <w:sz w:val="22"/>
+          <w:szCs w:val="22"/>
+          <w:lang w:val="en-US"/>
+        </w:rPr>
+        <w:t>K</w:t>
+      </w:r>
+      <w:r>
+        <w:rPr>
+          <w:rFonts w:ascii="Arial" w:hAnsi="Arial" w:cs="Arial"/>
+          <w:color w:val="1F1F1F"/>
+          <w:sz w:val="22"/>
+          <w:szCs w:val="22"/>
+          <w:lang w:val="en-US"/>
+        </w:rPr>
+        <w:t xml:space="preserve"> two-class classifier models, the number of class labels present in the dataset is equal to the number of generated classifiers. First, we create an artificial class we will call this "dummy" class. For each classifier, we split the data into two classes. We take the class samples we would like to classify; the rest of the samples will be labelled as a dummy class. We repeat the process for each class. To make a classification, we can use majority vote or use the classifier with the highest probability, disregarding the probabilities generated for the dummy class. </w:t>
+      </w:r>
+    </w:p>
+    <w:p>
+      <w:pPr>
+        <w:pStyle w:val="NormalWeb"/>
+        <w:shd w:val="clear" w:color="auto" w:fill="FFFFFF"/>
+        <w:spacing w:before="0" w:beforeAutospacing="0" w:after="240" w:afterAutospacing="0"/>
+        <w:rPr>
+          <w:rFonts w:ascii="Arial" w:hAnsi="Arial" w:cs="Arial"/>
+          <w:color w:val="1F1F1F"/>
+          <w:sz w:val="22"/>
+          <w:szCs w:val="22"/>
+          <w:lang w:val="en-US"/>
+        </w:rPr>
+      </w:pPr>
+      <w:r>
+        <w:rPr>
+          <w:rFonts w:ascii="Arial" w:hAnsi="Arial" w:cs="Arial"/>
+          <w:color w:val="1F1F1F"/>
+          <w:sz w:val="22"/>
+          <w:szCs w:val="22"/>
+          <w:lang w:val="en-US"/>
+        </w:rPr>
+        <w:t xml:space="preserve">Although classifiers such as logistic regression and SVM class values are </w:t>
+      </w:r>
+      <w:r>
+        <w:rPr>
+          <w:rStyle w:val="katex-mathml"/>
+          <w:rFonts w:ascii="Arial" w:hAnsi="Arial" w:cs="Arial"/>
+          <w:color w:val="1F1F1F"/>
+          <w:sz w:val="22"/>
+          <w:szCs w:val="22"/>
+          <w:bdr w:val="none" w:sz="0" w:space="0" w:color="auto" w:frame="1"/>
+          <w:lang w:val="en-US"/>
+        </w:rPr>
+        <w:t>{0,1}</w:t>
+      </w:r>
+      <w:r>
+        <w:rPr>
+          <w:rStyle w:val="mopen"/>
+          <w:rFonts w:ascii="Arial" w:hAnsi="Arial" w:cs="Arial"/>
+          <w:color w:val="1F1F1F"/>
+          <w:sz w:val="22"/>
+          <w:szCs w:val="22"/>
+          <w:lang w:val="en-US"/>
+        </w:rPr>
+        <w:t xml:space="preserve"> </w:t>
+      </w:r>
+      <w:r>
+        <w:rPr>
+          <w:rFonts w:ascii="Arial" w:hAnsi="Arial" w:cs="Arial"/>
+          <w:color w:val="1F1F1F"/>
+          <w:sz w:val="22"/>
+          <w:szCs w:val="22"/>
+          <w:lang w:val="en-US"/>
+        </w:rPr>
+        <w:t xml:space="preserve">and </w:t>
+      </w:r>
+      <w:r>
+        <w:rPr>
+          <w:rStyle w:val="katex-mathml"/>
+          <w:rFonts w:ascii="Arial" w:hAnsi="Arial" w:cs="Arial"/>
+          <w:color w:val="1F1F1F"/>
+          <w:sz w:val="22"/>
+          <w:szCs w:val="22"/>
+          <w:bdr w:val="none" w:sz="0" w:space="0" w:color="auto" w:frame="1"/>
+          <w:lang w:val="en-US"/>
+        </w:rPr>
+        <w:t>{−1,1}</w:t>
+      </w:r>
+      <w:r>
+        <w:rPr>
+          <w:rFonts w:ascii="Arial" w:hAnsi="Arial" w:cs="Arial"/>
+          <w:color w:val="1F1F1F"/>
+          <w:sz w:val="22"/>
+          <w:szCs w:val="22"/>
+          <w:lang w:val="en-US"/>
+        </w:rPr>
+        <w:t xml:space="preserve"> respectively we will use arbitrary class values. Consider the following samples colored according to class </w:t>
+      </w:r>
+      <m:oMath>
+        <m:r>
+          <w:rPr>
+            <w:rFonts w:ascii="Cambria Math" w:hAnsi="Cambria Math"/>
+            <w:lang w:val="en-US"/>
+          </w:rPr>
+          <m:t>y</m:t>
+        </m:r>
+        <m:r>
+          <w:rPr>
+            <w:rFonts w:ascii="Cambria Math" w:hAnsi="Cambria Math"/>
+            <w:lang w:val="en-US"/>
+          </w:rPr>
+          <m:t>=2</m:t>
+        </m:r>
+      </m:oMath>
+      <w:r>
+        <w:rPr>
+          <w:rFonts w:ascii="Arial" w:hAnsi="Arial" w:cs="Arial"/>
+          <w:lang w:val="en-US"/>
+        </w:rPr>
+        <w:t xml:space="preserve"> </w:t>
+      </w:r>
+      <w:r>
+        <w:rPr>
+          <w:rFonts w:ascii="Arial" w:hAnsi="Arial" w:cs="Arial"/>
+          <w:color w:val="1F1F1F"/>
+          <w:sz w:val="22"/>
+          <w:szCs w:val="22"/>
+          <w:lang w:val="en-US"/>
+        </w:rPr>
+        <w:t xml:space="preserve">for blue, </w:t>
+      </w:r>
+      <m:oMath>
+        <m:r>
+          <w:rPr>
+            <w:rFonts w:ascii="Cambria Math" w:hAnsi="Cambria Math"/>
+            <w:lang w:val="en-US"/>
+          </w:rPr>
+          <m:t>y=</m:t>
+        </m:r>
+        <m:r>
+          <w:rPr>
+            <w:rFonts w:ascii="Cambria Math" w:hAnsi="Cambria Math"/>
+            <w:lang w:val="en-US"/>
+          </w:rPr>
+          <m:t>1</m:t>
+        </m:r>
+      </m:oMath>
+      <w:r>
+        <w:rPr>
+          <w:rFonts w:ascii="Arial" w:hAnsi="Arial" w:cs="Arial"/>
+          <w:lang w:val="en-US"/>
+        </w:rPr>
+        <w:t xml:space="preserve"> </w:t>
+      </w:r>
+      <w:r>
+        <w:rPr>
+          <w:rFonts w:ascii="Arial" w:hAnsi="Arial" w:cs="Arial"/>
+          <w:color w:val="1F1F1F"/>
+          <w:sz w:val="22"/>
+          <w:szCs w:val="22"/>
+          <w:lang w:val="en-US"/>
+        </w:rPr>
+        <w:t xml:space="preserve">for red, and </w:t>
+      </w:r>
+      <m:oMath>
+        <m:r>
+          <w:rPr>
+            <w:rFonts w:ascii="Cambria Math" w:hAnsi="Cambria Math"/>
+            <w:lang w:val="en-US"/>
+          </w:rPr>
+          <m:t>y=2</m:t>
+        </m:r>
+      </m:oMath>
+      <w:r>
+        <w:rPr>
+          <w:rFonts w:ascii="Arial" w:hAnsi="Arial" w:cs="Arial"/>
+          <w:lang w:val="en-US"/>
+        </w:rPr>
+        <w:t xml:space="preserve"> </w:t>
+      </w:r>
+      <w:r>
+        <w:rPr>
+          <w:rFonts w:ascii="Arial" w:hAnsi="Arial" w:cs="Arial"/>
+          <w:color w:val="1F1F1F"/>
+          <w:sz w:val="22"/>
+          <w:szCs w:val="22"/>
+          <w:lang w:val="en-US"/>
+        </w:rPr>
+        <w:t>for yellow:</w:t>
+      </w:r>
+    </w:p>
+    <w:p>
+      <w:pPr>
+        <w:pStyle w:val="NormalWeb"/>
+        <w:shd w:val="clear" w:color="auto" w:fill="FFFFFF"/>
+        <w:spacing w:before="0" w:beforeAutospacing="0" w:after="240" w:afterAutospacing="0"/>
+        <w:rPr>
+          <w:rFonts w:ascii="Arial" w:hAnsi="Arial" w:cs="Arial"/>
+          <w:color w:val="1F1F1F"/>
+          <w:sz w:val="22"/>
+          <w:szCs w:val="22"/>
+          <w:lang w:val="en-US"/>
+        </w:rPr>
+      </w:pPr>
+    </w:p>
+    <w:p>
+      <w:pPr>
+        <w:pStyle w:val="NormalWeb"/>
+        <w:shd w:val="clear" w:color="auto" w:fill="FFFFFF"/>
+        <w:spacing w:before="0" w:beforeAutospacing="0" w:after="240" w:afterAutospacing="0"/>
+        <w:jc w:val="center"/>
+        <w:rPr>
+          <w:rFonts w:ascii="Arial" w:hAnsi="Arial" w:cs="Arial"/>
+          <w:color w:val="1F1F1F"/>
+          <w:sz w:val="22"/>
+          <w:szCs w:val="22"/>
+          <w:lang w:val="en-US"/>
+        </w:rPr>
+      </w:pPr>
+      <w:r>
+        <w:rPr>
+          <w:noProof/>
+        </w:rPr>
+        <w:drawing>
+          <wp:inline distT="0" distB="0" distL="0" distR="0" wp14:anchorId="0A853CD4" wp14:editId="749D01A7">
+            <wp:extent cx="4402959" cy="3190875"/>
+            <wp:effectExtent l="0" t="0" r="0" b="0"/>
+            <wp:docPr id="915512401" name="Imagen 1"/>
+            <wp:cNvGraphicFramePr>
+              <a:graphicFrameLocks xmlns:a="http://schemas.openxmlformats.org/drawingml/2006/main" noChangeAspect="1"/>
+            </wp:cNvGraphicFramePr>
+            <a:graphic xmlns:a="http://schemas.openxmlformats.org/drawingml/2006/main">
+              <a:graphicData uri="http://schemas.openxmlformats.org/drawingml/2006/picture">
+                <pic:pic xmlns:pic="http://schemas.openxmlformats.org/drawingml/2006/picture">
+                  <pic:nvPicPr>
+                    <pic:cNvPr id="0" name="Picture 1"/>
+                    <pic:cNvPicPr>
+                      <a:picLocks noChangeAspect="1" noChangeArrowheads="1"/>
+                    </pic:cNvPicPr>
+                  </pic:nvPicPr>
+                  <pic:blipFill>
+                    <a:blip r:embed="rId5">
+                      <a:extLst>
+                        <a:ext uri="{28A0092B-C50C-407E-A947-70E740481C1C}">
+                          <a14:useLocalDpi xmlns:a14="http://schemas.microsoft.com/office/drawing/2010/main" val="0"/>
+                        </a:ext>
+                      </a:extLst>
+                    </a:blip>
+                    <a:srcRect/>
+                    <a:stretch>
+                      <a:fillRect/>
+                    </a:stretch>
+                  </pic:blipFill>
+                  <pic:spPr bwMode="auto">
+                    <a:xfrm>
+                      <a:off x="0" y="0"/>
+                      <a:ext cx="4404126" cy="3191721"/>
+                    </a:xfrm>
+                    <a:prstGeom prst="rect">
+                      <a:avLst/>
+                    </a:prstGeom>
+                    <a:noFill/>
+                    <a:ln>
+                      <a:noFill/>
+                    </a:ln>
+                  </pic:spPr>
+                </pic:pic>
+              </a:graphicData>
+            </a:graphic>
+          </wp:inline>
+        </w:drawing>
+      </w:r>
+    </w:p>
+    <w:p>
+      <w:pPr>
+        <w:pStyle w:val="NormalWeb"/>
+        <w:shd w:val="clear" w:color="auto" w:fill="FFFFFF"/>
+        <w:spacing w:before="0" w:beforeAutospacing="0" w:after="240" w:afterAutospacing="0"/>
+        <w:jc w:val="center"/>
+        <w:rPr>
+          <w:rFonts w:ascii="Arial" w:hAnsi="Arial" w:cs="Arial"/>
+          <w:color w:val="1F1F1F"/>
+          <w:sz w:val="22"/>
+          <w:szCs w:val="22"/>
+          <w:lang w:val="en-US"/>
+        </w:rPr>
+      </w:pPr>
+    </w:p>
+    <w:p>
+      <w:pPr>
+        <w:pStyle w:val="NormalWeb"/>
+        <w:shd w:val="clear" w:color="auto" w:fill="FFFFFF"/>
+        <w:spacing w:before="0" w:beforeAutospacing="0" w:after="240" w:afterAutospacing="0"/>
+        <w:rPr>
+          <w:rFonts w:ascii="Arial" w:hAnsi="Arial" w:cs="Arial"/>
+          <w:color w:val="1F1F1F"/>
+          <w:sz w:val="22"/>
+          <w:szCs w:val="22"/>
+          <w:lang w:val="en-US"/>
+        </w:rPr>
+      </w:pPr>
+      <w:r>
+        <w:rPr>
+          <w:rFonts w:ascii="Arial" w:hAnsi="Arial" w:cs="Arial"/>
+          <w:b/>
+          <w:bCs/>
+          <w:color w:val="1F1F1F"/>
+          <w:spacing w:val="-2"/>
+          <w:sz w:val="21"/>
+          <w:szCs w:val="21"/>
+          <w:lang w:val="en-US"/>
+        </w:rPr>
+        <w:lastRenderedPageBreak/>
+        <w:t xml:space="preserve">Fig </w:t>
+      </w:r>
+      <w:r>
+        <w:rPr>
+          <w:rFonts w:ascii="Arial" w:hAnsi="Arial" w:cs="Arial"/>
+          <w:b/>
+          <w:bCs/>
+          <w:color w:val="1F1F1F"/>
+          <w:spacing w:val="-2"/>
+          <w:sz w:val="21"/>
+          <w:szCs w:val="21"/>
+          <w:lang w:val="en-US"/>
+        </w:rPr>
+        <w:t xml:space="preserve">2. Samples colored according to </w:t>
+      </w:r>
+      <w:proofErr w:type="gramStart"/>
+      <w:r>
+        <w:rPr>
+          <w:rFonts w:ascii="Arial" w:hAnsi="Arial" w:cs="Arial"/>
+          <w:b/>
+          <w:bCs/>
+          <w:color w:val="1F1F1F"/>
+          <w:spacing w:val="-2"/>
+          <w:sz w:val="21"/>
+          <w:szCs w:val="21"/>
+          <w:lang w:val="en-US"/>
+        </w:rPr>
+        <w:t>class</w:t>
+      </w:r>
+      <w:proofErr w:type="gramEnd"/>
+    </w:p>
+    <w:p>
+      <w:pPr>
         <w:jc w:val="both"/>
+        <w:rPr>
+          <w:rFonts w:ascii="Arial" w:eastAsiaTheme="minorEastAsia" w:hAnsi="Arial" w:cs="Arial"/>
+          <w:color w:val="1F1F1F"/>
+          <w:shd w:val="clear" w:color="auto" w:fill="FFFFFF"/>
+          <w:lang w:val="en-US"/>
+        </w:rPr>
+      </w:pPr>
+      <w:r>
+        <w:rPr>
+          <w:rFonts w:ascii="Arial" w:hAnsi="Arial" w:cs="Arial"/>
+          <w:color w:val="1F1F1F"/>
+          <w:shd w:val="clear" w:color="auto" w:fill="FFFFFF"/>
+          <w:lang w:val="en-US"/>
+        </w:rPr>
+        <w:t>For each class we take the class samples we would like to classify, and the rest will be labeled as a “dummy” class. For example, to build a classifier for the blue class we simply assign all other labels that are not in the blue class to the Dummy class, we then train the classifier accordingly. The result is shown in fig 3 where the classifier predicts blue</w:t>
+      </w:r>
+      <w:r>
+        <w:rPr>
+          <w:rFonts w:ascii="Arial" w:eastAsiaTheme="minorEastAsia" w:hAnsi="Arial" w:cs="Arial"/>
+          <w:color w:val="1F1F1F"/>
+          <w:shd w:val="clear" w:color="auto" w:fill="FFFFFF"/>
+          <w:lang w:val="en-US"/>
+        </w:rPr>
+        <w:t xml:space="preserve"> </w:t>
+      </w:r>
+      <m:oMath>
+        <m:acc>
+          <m:accPr>
+            <m:ctrlPr>
+              <w:rPr>
+                <w:rFonts w:ascii="Cambria Math" w:hAnsi="Cambria Math" w:cs="Arial"/>
+                <w:i/>
+                <w:lang w:val="en-US"/>
+              </w:rPr>
+            </m:ctrlPr>
+          </m:accPr>
+          <m:e>
+            <m:r>
+              <w:rPr>
+                <w:rFonts w:ascii="Cambria Math" w:hAnsi="Cambria Math" w:cs="Arial"/>
+                <w:lang w:val="en-US"/>
+              </w:rPr>
+              <m:t>y</m:t>
+            </m:r>
+          </m:e>
+        </m:acc>
+        <m:r>
+          <w:rPr>
+            <w:rFonts w:ascii="Cambria Math" w:hAnsi="Cambria Math" w:cs="Arial"/>
+            <w:lang w:val="en-US"/>
+          </w:rPr>
+          <m:t>=</m:t>
+        </m:r>
+        <m:r>
+          <w:rPr>
+            <w:rFonts w:ascii="Cambria Math" w:hAnsi="Cambria Math" w:cs="Arial"/>
+            <w:lang w:val="en-US"/>
+          </w:rPr>
+          <m:t>0</m:t>
+        </m:r>
+      </m:oMath>
+      <w:r>
+        <w:rPr>
+          <w:rFonts w:ascii="Arial" w:hAnsi="Arial" w:cs="Arial"/>
+          <w:color w:val="1F1F1F"/>
+          <w:shd w:val="clear" w:color="auto" w:fill="FFFFFF"/>
+          <w:lang w:val="en-US"/>
+        </w:rPr>
+        <w:t xml:space="preserve"> and in the purple region where we have our “dummy class” </w:t>
+      </w:r>
+      <m:oMath>
+        <m:acc>
+          <m:accPr>
+            <m:ctrlPr>
+              <w:rPr>
+                <w:rFonts w:ascii="Cambria Math" w:hAnsi="Cambria Math" w:cs="Arial"/>
+                <w:i/>
+                <w:lang w:val="en-US"/>
+              </w:rPr>
+            </m:ctrlPr>
+          </m:accPr>
+          <m:e>
+            <m:r>
+              <w:rPr>
+                <w:rFonts w:ascii="Cambria Math" w:hAnsi="Cambria Math" w:cs="Arial"/>
+                <w:lang w:val="en-US"/>
+              </w:rPr>
+              <m:t>y</m:t>
+            </m:r>
+          </m:e>
+        </m:acc>
+        <m:r>
+          <w:rPr>
+            <w:rFonts w:ascii="Cambria Math" w:hAnsi="Cambria Math" w:cs="Arial"/>
+            <w:lang w:val="en-US"/>
+          </w:rPr>
+          <m:t>=</m:t>
+        </m:r>
+        <m:r>
+          <w:rPr>
+            <w:rFonts w:ascii="Cambria Math" w:hAnsi="Cambria Math" w:cs="Arial"/>
+            <w:lang w:val="en-US"/>
+          </w:rPr>
+          <m:t>dummy</m:t>
+        </m:r>
+      </m:oMath>
+    </w:p>
+    <w:p>
+      <w:pPr>
+        <w:jc w:val="center"/>
+        <w:rPr>
+          <w:lang w:val="en-US"/>
+        </w:rPr>
+      </w:pPr>
+      <w:r>
+        <w:rPr>
+          <w:noProof/>
+        </w:rPr>
+        <w:drawing>
+          <wp:inline distT="0" distB="0" distL="0" distR="0" wp14:anchorId="5B60007A" wp14:editId="37BD9EC3">
+            <wp:extent cx="3086100" cy="2531781"/>
+            <wp:effectExtent l="0" t="0" r="0" b="1905"/>
+            <wp:docPr id="1297869583" name="Imagen 2"/>
+            <wp:cNvGraphicFramePr>
+              <a:graphicFrameLocks xmlns:a="http://schemas.openxmlformats.org/drawingml/2006/main" noChangeAspect="1"/>
+            </wp:cNvGraphicFramePr>
+            <a:graphic xmlns:a="http://schemas.openxmlformats.org/drawingml/2006/main">
+              <a:graphicData uri="http://schemas.openxmlformats.org/drawingml/2006/picture">
+                <pic:pic xmlns:pic="http://schemas.openxmlformats.org/drawingml/2006/picture">
+                  <pic:nvPicPr>
+                    <pic:cNvPr id="0" name="Picture 3"/>
+                    <pic:cNvPicPr>
+                      <a:picLocks noChangeAspect="1" noChangeArrowheads="1"/>
+                    </pic:cNvPicPr>
+                  </pic:nvPicPr>
+                  <pic:blipFill>
+                    <a:blip r:embed="rId6">
+                      <a:extLst>
+                        <a:ext uri="{28A0092B-C50C-407E-A947-70E740481C1C}">
+                          <a14:useLocalDpi xmlns:a14="http://schemas.microsoft.com/office/drawing/2010/main" val="0"/>
+                        </a:ext>
+                      </a:extLst>
+                    </a:blip>
+                    <a:srcRect/>
+                    <a:stretch>
+                      <a:fillRect/>
+                    </a:stretch>
+                  </pic:blipFill>
+                  <pic:spPr bwMode="auto">
+                    <a:xfrm>
+                      <a:off x="0" y="0"/>
+                      <a:ext cx="3093692" cy="2538010"/>
+                    </a:xfrm>
+                    <a:prstGeom prst="rect">
+                      <a:avLst/>
+                    </a:prstGeom>
+                    <a:noFill/>
+                    <a:ln>
+                      <a:noFill/>
+                    </a:ln>
+                  </pic:spPr>
+                </pic:pic>
+              </a:graphicData>
+            </a:graphic>
+          </wp:inline>
+        </w:drawing>
+      </w:r>
+    </w:p>
+    <w:p>
+      <w:pPr>
+        <w:pStyle w:val="NormalWeb"/>
+        <w:shd w:val="clear" w:color="auto" w:fill="FFFFFF"/>
+        <w:spacing w:before="0" w:beforeAutospacing="0" w:after="240" w:afterAutospacing="0"/>
+        <w:rPr>
+          <w:rFonts w:ascii="Arial" w:hAnsi="Arial" w:cs="Arial"/>
+          <w:b/>
+          <w:bCs/>
+          <w:color w:val="1F1F1F"/>
+          <w:spacing w:val="-2"/>
+          <w:sz w:val="21"/>
+          <w:szCs w:val="21"/>
+          <w:lang w:val="en-US"/>
+        </w:rPr>
+      </w:pPr>
+      <w:r>
+        <w:rPr>
+          <w:rFonts w:ascii="Arial" w:hAnsi="Arial" w:cs="Arial"/>
+          <w:b/>
+          <w:bCs/>
+          <w:color w:val="1F1F1F"/>
+          <w:spacing w:val="-2"/>
+          <w:sz w:val="21"/>
+          <w:szCs w:val="21"/>
+          <w:lang w:val="en-US"/>
+        </w:rPr>
+        <w:t xml:space="preserve">Fig </w:t>
+      </w:r>
+      <w:r>
+        <w:rPr>
+          <w:rFonts w:ascii="Arial" w:hAnsi="Arial" w:cs="Arial"/>
+          <w:b/>
+          <w:bCs/>
+          <w:color w:val="1F1F1F"/>
+          <w:spacing w:val="-2"/>
+          <w:sz w:val="21"/>
+          <w:szCs w:val="21"/>
+          <w:lang w:val="en-US"/>
+        </w:rPr>
+        <w:t>3</w:t>
+      </w:r>
+      <w:r>
+        <w:rPr>
+          <w:rFonts w:ascii="Arial" w:hAnsi="Arial" w:cs="Arial"/>
+          <w:b/>
+          <w:bCs/>
+          <w:color w:val="1F1F1F"/>
+          <w:spacing w:val="-2"/>
+          <w:sz w:val="21"/>
+          <w:szCs w:val="21"/>
+          <w:lang w:val="en-US"/>
+        </w:rPr>
+        <w:t xml:space="preserve">. </w:t>
+      </w:r>
+      <w:r>
+        <w:rPr>
+          <w:rFonts w:ascii="Arial" w:hAnsi="Arial" w:cs="Arial"/>
+          <w:b/>
+          <w:bCs/>
+          <w:color w:val="1F1F1F"/>
+          <w:spacing w:val="-2"/>
+          <w:sz w:val="21"/>
+          <w:szCs w:val="21"/>
+          <w:lang w:val="en-US"/>
+        </w:rPr>
+        <w:t xml:space="preserve">The classifier predicts blue </w:t>
+      </w:r>
+      <m:oMath>
+        <m:acc>
+          <m:accPr>
+            <m:ctrlPr>
+              <w:rPr>
+                <w:rFonts w:ascii="Cambria Math" w:hAnsi="Cambria Math" w:cs="Arial"/>
+                <w:i/>
+                <w:lang w:val="en-US"/>
+              </w:rPr>
+            </m:ctrlPr>
+          </m:accPr>
+          <m:e>
+            <m:r>
+              <w:rPr>
+                <w:rFonts w:ascii="Cambria Math" w:hAnsi="Cambria Math" w:cs="Arial"/>
+                <w:lang w:val="en-US"/>
+              </w:rPr>
+              <m:t>y</m:t>
+            </m:r>
+          </m:e>
+        </m:acc>
+        <m:r>
+          <w:rPr>
+            <w:rFonts w:ascii="Cambria Math" w:hAnsi="Cambria Math" w:cs="Arial"/>
+            <w:lang w:val="en-US"/>
+          </w:rPr>
+          <m:t>=</m:t>
+        </m:r>
+        <m:r>
+          <w:rPr>
+            <w:rFonts w:ascii="Cambria Math" w:hAnsi="Cambria Math" w:cs="Arial"/>
+            <w:lang w:val="en-US"/>
+          </w:rPr>
+          <m:t>0</m:t>
+        </m:r>
+      </m:oMath>
+      <w:r>
+        <w:rPr>
+          <w:rFonts w:ascii="Arial" w:hAnsi="Arial" w:cs="Arial"/>
+          <w:b/>
+          <w:bCs/>
+          <w:color w:val="1F1F1F"/>
+          <w:spacing w:val="-2"/>
+          <w:sz w:val="21"/>
+          <w:szCs w:val="21"/>
+          <w:lang w:val="en-US"/>
+        </w:rPr>
+        <w:t xml:space="preserve"> </w:t>
+      </w:r>
+      <w:r>
+        <w:rPr>
+          <w:rFonts w:ascii="Arial" w:hAnsi="Arial" w:cs="Arial"/>
+          <w:b/>
+          <w:bCs/>
+          <w:color w:val="1F1F1F"/>
+          <w:spacing w:val="-2"/>
+          <w:sz w:val="21"/>
+          <w:szCs w:val="21"/>
+          <w:lang w:val="en-US"/>
+        </w:rPr>
+        <w:t xml:space="preserve">in blue region and dummy class </w:t>
+      </w:r>
+      <m:oMath>
+        <m:acc>
+          <m:accPr>
+            <m:ctrlPr>
+              <w:rPr>
+                <w:rFonts w:ascii="Cambria Math" w:hAnsi="Cambria Math" w:cs="Arial"/>
+                <w:i/>
+                <w:lang w:val="en-US"/>
+              </w:rPr>
+            </m:ctrlPr>
+          </m:accPr>
+          <m:e>
+            <m:r>
+              <w:rPr>
+                <w:rFonts w:ascii="Cambria Math" w:hAnsi="Cambria Math" w:cs="Arial"/>
+                <w:lang w:val="en-US"/>
+              </w:rPr>
+              <m:t>y</m:t>
+            </m:r>
+          </m:e>
+        </m:acc>
+        <m:r>
+          <w:rPr>
+            <w:rFonts w:ascii="Cambria Math" w:hAnsi="Cambria Math" w:cs="Arial"/>
+            <w:lang w:val="en-US"/>
+          </w:rPr>
+          <m:t>=dummy</m:t>
+        </m:r>
+      </m:oMath>
+      <w:r>
+        <w:rPr>
+          <w:rFonts w:ascii="Arial" w:hAnsi="Arial" w:cs="Arial"/>
+          <w:b/>
+          <w:bCs/>
+          <w:color w:val="1F1F1F"/>
+          <w:spacing w:val="-2"/>
+          <w:sz w:val="21"/>
+          <w:szCs w:val="21"/>
+          <w:lang w:val="en-US"/>
+        </w:rPr>
+        <w:t xml:space="preserve"> in purple region.</w:t>
+      </w:r>
+    </w:p>
+    <w:p>
+      <w:pPr>
+        <w:pStyle w:val="NormalWeb"/>
+        <w:shd w:val="clear" w:color="auto" w:fill="FFFFFF"/>
+        <w:spacing w:before="0" w:beforeAutospacing="0" w:after="240" w:afterAutospacing="0"/>
+        <w:rPr>
+          <w:rFonts w:ascii="Arial" w:hAnsi="Arial" w:cs="Arial"/>
+          <w:color w:val="1F1F1F"/>
+          <w:shd w:val="clear" w:color="auto" w:fill="FFFFFF"/>
+          <w:lang w:val="en-US"/>
+        </w:rPr>
+      </w:pPr>
+      <w:r>
+        <w:rPr>
+          <w:rFonts w:ascii="Arial" w:hAnsi="Arial" w:cs="Arial"/>
+          <w:color w:val="1F1F1F"/>
+          <w:shd w:val="clear" w:color="auto" w:fill="FFFFFF"/>
+          <w:lang w:val="en-US"/>
+        </w:rPr>
+        <w:t>We repeat the process for each class as shown in Fig 4, the actual class is shown with the same color and the corresponding dummy class is shown in purple. The color of the space is the actual classifier predictions shown in the same manner as above.</w:t>
+      </w:r>
+    </w:p>
+    <w:p>
+      <w:pPr>
+        <w:pStyle w:val="NormalWeb"/>
+        <w:shd w:val="clear" w:color="auto" w:fill="FFFFFF"/>
+        <w:spacing w:before="0" w:beforeAutospacing="0" w:after="240" w:afterAutospacing="0"/>
+        <w:jc w:val="center"/>
+        <w:rPr>
+          <w:rFonts w:ascii="Arial" w:hAnsi="Arial" w:cs="Arial"/>
+          <w:color w:val="1F1F1F"/>
+          <w:sz w:val="22"/>
+          <w:szCs w:val="22"/>
+          <w:lang w:val="en-US"/>
+        </w:rPr>
+      </w:pPr>
+      <w:r>
+        <w:rPr>
+          <w:noProof/>
+        </w:rPr>
+        <w:drawing>
+          <wp:inline distT="0" distB="0" distL="0" distR="0" wp14:anchorId="091E52DA" wp14:editId="681794B3">
+            <wp:extent cx="4451350" cy="2990732"/>
+            <wp:effectExtent l="0" t="0" r="6350" b="635"/>
+            <wp:docPr id="1446036164" name="Imagen 3"/>
+            <wp:cNvGraphicFramePr>
+              <a:graphicFrameLocks xmlns:a="http://schemas.openxmlformats.org/drawingml/2006/main" noChangeAspect="1"/>
+            </wp:cNvGraphicFramePr>
+            <a:graphic xmlns:a="http://schemas.openxmlformats.org/drawingml/2006/main">
+              <a:graphicData uri="http://schemas.openxmlformats.org/drawingml/2006/picture">
+                <pic:pic xmlns:pic="http://schemas.openxmlformats.org/drawingml/2006/picture">
+                  <pic:nvPicPr>
+                    <pic:cNvPr id="0" name="Picture 5"/>
+                    <pic:cNvPicPr>
+                      <a:picLocks noChangeAspect="1" noChangeArrowheads="1"/>
+                    </pic:cNvPicPr>
+                  </pic:nvPicPr>
+                  <pic:blipFill>
+                    <a:blip r:embed="rId7">
+                      <a:extLst>
+                        <a:ext uri="{28A0092B-C50C-407E-A947-70E740481C1C}">
+                          <a14:useLocalDpi xmlns:a14="http://schemas.microsoft.com/office/drawing/2010/main" val="0"/>
+                        </a:ext>
+                      </a:extLst>
+                    </a:blip>
+                    <a:srcRect/>
+                    <a:stretch>
+                      <a:fillRect/>
+                    </a:stretch>
+                  </pic:blipFill>
+                  <pic:spPr bwMode="auto">
+                    <a:xfrm>
+                      <a:off x="0" y="0"/>
+                      <a:ext cx="4466311" cy="3000784"/>
+                    </a:xfrm>
+                    <a:prstGeom prst="rect">
+                      <a:avLst/>
+                    </a:prstGeom>
+                    <a:noFill/>
+                    <a:ln>
+                      <a:noFill/>
+                    </a:ln>
+                  </pic:spPr>
+                </pic:pic>
+              </a:graphicData>
+            </a:graphic>
+          </wp:inline>
+        </w:drawing>
+      </w:r>
+    </w:p>
+    <w:p>
+      <w:pPr>
+        <w:pStyle w:val="NormalWeb"/>
+        <w:shd w:val="clear" w:color="auto" w:fill="FFFFFF"/>
+        <w:spacing w:before="0" w:beforeAutospacing="0" w:after="240" w:afterAutospacing="0"/>
+        <w:rPr>
+          <w:rFonts w:ascii="Arial" w:hAnsi="Arial" w:cs="Arial"/>
+          <w:b/>
+          <w:bCs/>
+          <w:color w:val="1F1F1F"/>
+          <w:spacing w:val="-2"/>
+          <w:sz w:val="21"/>
+          <w:szCs w:val="21"/>
+          <w:lang w:val="en-US"/>
+        </w:rPr>
+      </w:pPr>
+      <w:r>
+        <w:rPr>
+          <w:rFonts w:ascii="Arial" w:hAnsi="Arial" w:cs="Arial"/>
+          <w:b/>
+          <w:bCs/>
+          <w:color w:val="1F1F1F"/>
+          <w:spacing w:val="-2"/>
+          <w:sz w:val="21"/>
+          <w:szCs w:val="21"/>
+          <w:lang w:val="en-US"/>
+        </w:rPr>
+        <w:lastRenderedPageBreak/>
+        <w:t xml:space="preserve">Fig </w:t>
+      </w:r>
+      <w:r>
+        <w:rPr>
+          <w:rFonts w:ascii="Arial" w:hAnsi="Arial" w:cs="Arial"/>
+          <w:b/>
+          <w:bCs/>
+          <w:color w:val="1F1F1F"/>
+          <w:spacing w:val="-2"/>
+          <w:sz w:val="21"/>
+          <w:szCs w:val="21"/>
+          <w:lang w:val="en-US"/>
+        </w:rPr>
+        <w:t>4</w:t>
+      </w:r>
+      <w:r>
+        <w:rPr>
+          <w:rFonts w:ascii="Arial" w:hAnsi="Arial" w:cs="Arial"/>
+          <w:b/>
+          <w:bCs/>
+          <w:color w:val="1F1F1F"/>
+          <w:spacing w:val="-2"/>
+          <w:sz w:val="21"/>
+          <w:szCs w:val="21"/>
+          <w:lang w:val="en-US"/>
+        </w:rPr>
+        <w:t xml:space="preserve">. The classifier predicts blue </w:t>
+      </w:r>
+      <m:oMath>
+        <m:acc>
+          <m:accPr>
+            <m:ctrlPr>
+              <w:rPr>
+                <w:rFonts w:ascii="Cambria Math" w:hAnsi="Cambria Math" w:cs="Arial"/>
+                <w:i/>
+                <w:lang w:val="en-US"/>
+              </w:rPr>
+            </m:ctrlPr>
+          </m:accPr>
+          <m:e>
+            <m:r>
+              <w:rPr>
+                <w:rFonts w:ascii="Cambria Math" w:hAnsi="Cambria Math" w:cs="Arial"/>
+                <w:lang w:val="en-US"/>
+              </w:rPr>
+              <m:t>y</m:t>
+            </m:r>
+          </m:e>
+        </m:acc>
+        <m:r>
+          <w:rPr>
+            <w:rFonts w:ascii="Cambria Math" w:hAnsi="Cambria Math" w:cs="Arial"/>
+            <w:lang w:val="en-US"/>
+          </w:rPr>
+          <m:t>=</m:t>
+        </m:r>
+        <m:r>
+          <w:rPr>
+            <w:rFonts w:ascii="Cambria Math" w:hAnsi="Cambria Math" w:cs="Arial"/>
+            <w:lang w:val="en-US"/>
+          </w:rPr>
+          <m:t>0</m:t>
+        </m:r>
+        <m:r>
+          <w:rPr>
+            <w:rFonts w:ascii="Cambria Math" w:hAnsi="Cambria Math" w:cs="Arial"/>
+            <w:lang w:val="en-US"/>
+          </w:rPr>
+          <m:t>, 1, 2</m:t>
+        </m:r>
+      </m:oMath>
+      <w:r>
+        <w:rPr>
+          <w:rFonts w:ascii="Arial" w:hAnsi="Arial" w:cs="Arial"/>
+          <w:b/>
+          <w:bCs/>
+          <w:color w:val="1F1F1F"/>
+          <w:spacing w:val="-2"/>
+          <w:sz w:val="21"/>
+          <w:szCs w:val="21"/>
+          <w:lang w:val="en-US"/>
+        </w:rPr>
+        <w:t xml:space="preserve"> in blue</w:t>
+      </w:r>
+      <w:r>
+        <w:rPr>
+          <w:rFonts w:ascii="Arial" w:hAnsi="Arial" w:cs="Arial"/>
+          <w:b/>
+          <w:bCs/>
+          <w:color w:val="1F1F1F"/>
+          <w:spacing w:val="-2"/>
+          <w:sz w:val="21"/>
+          <w:szCs w:val="21"/>
+          <w:lang w:val="en-US"/>
+        </w:rPr>
+        <w:t>, red, and yellow</w:t>
+      </w:r>
+      <w:r>
+        <w:rPr>
+          <w:rFonts w:ascii="Arial" w:hAnsi="Arial" w:cs="Arial"/>
+          <w:b/>
+          <w:bCs/>
+          <w:color w:val="1F1F1F"/>
+          <w:spacing w:val="-2"/>
+          <w:sz w:val="21"/>
+          <w:szCs w:val="21"/>
+          <w:lang w:val="en-US"/>
+        </w:rPr>
+        <w:t xml:space="preserve"> </w:t>
+      </w:r>
+      <w:proofErr w:type="gramStart"/>
+      <w:r>
+        <w:rPr>
+          <w:rFonts w:ascii="Arial" w:hAnsi="Arial" w:cs="Arial"/>
+          <w:b/>
+          <w:bCs/>
+          <w:color w:val="1F1F1F"/>
+          <w:spacing w:val="-2"/>
+          <w:sz w:val="21"/>
+          <w:szCs w:val="21"/>
+          <w:lang w:val="en-US"/>
+        </w:rPr>
+        <w:t>region</w:t>
+      </w:r>
+      <w:proofErr w:type="gramEnd"/>
+      <w:r>
+        <w:rPr>
+          <w:rFonts w:ascii="Arial" w:hAnsi="Arial" w:cs="Arial"/>
+          <w:b/>
+          <w:bCs/>
+          <w:color w:val="1F1F1F"/>
+          <w:spacing w:val="-2"/>
+          <w:sz w:val="21"/>
+          <w:szCs w:val="21"/>
+          <w:lang w:val="en-US"/>
+        </w:rPr>
+        <w:t xml:space="preserve"> and dummy class </w:t>
+      </w:r>
+      <m:oMath>
+        <m:acc>
+          <m:accPr>
+            <m:ctrlPr>
+              <w:rPr>
+                <w:rFonts w:ascii="Cambria Math" w:hAnsi="Cambria Math" w:cs="Arial"/>
+                <w:i/>
+                <w:lang w:val="en-US"/>
+              </w:rPr>
+            </m:ctrlPr>
+          </m:accPr>
+          <m:e>
+            <m:r>
+              <w:rPr>
+                <w:rFonts w:ascii="Cambria Math" w:hAnsi="Cambria Math" w:cs="Arial"/>
+                <w:lang w:val="en-US"/>
+              </w:rPr>
+              <m:t>y</m:t>
+            </m:r>
+          </m:e>
+        </m:acc>
+        <m:r>
+          <w:rPr>
+            <w:rFonts w:ascii="Cambria Math" w:hAnsi="Cambria Math" w:cs="Arial"/>
+            <w:lang w:val="en-US"/>
+          </w:rPr>
+          <m:t>=dummy</m:t>
+        </m:r>
+      </m:oMath>
+      <w:r>
+        <w:rPr>
+          <w:rFonts w:ascii="Arial" w:hAnsi="Arial" w:cs="Arial"/>
+          <w:b/>
+          <w:bCs/>
+          <w:color w:val="1F1F1F"/>
+          <w:spacing w:val="-2"/>
+          <w:sz w:val="21"/>
+          <w:szCs w:val="21"/>
+          <w:lang w:val="en-US"/>
+        </w:rPr>
+        <w:t xml:space="preserve"> in purple region.</w:t>
+      </w:r>
+    </w:p>
+    <w:p>
+      <w:pPr>
+        <w:jc w:val="both"/>
+        <w:rPr>
+          <w:rFonts w:ascii="Arial" w:hAnsi="Arial" w:cs="Arial"/>
+          <w:color w:val="1F1F1F"/>
+          <w:shd w:val="clear" w:color="auto" w:fill="FFFFFF"/>
+          <w:lang w:val="en-US"/>
+        </w:rPr>
+      </w:pPr>
+      <w:r>
+        <w:rPr>
+          <w:rFonts w:ascii="Arial" w:hAnsi="Arial" w:cs="Arial"/>
+          <w:color w:val="1F1F1F"/>
+          <w:shd w:val="clear" w:color="auto" w:fill="FFFFFF"/>
+          <w:lang w:val="en-US"/>
+        </w:rPr>
+        <w:t xml:space="preserve">For a sample in the blue region, we would get the following output shown in table 3. You would disregard the dummy classes and select the output </w:t>
+      </w:r>
+      <m:oMath>
+        <m:sSub>
+          <m:sSubPr>
+            <m:ctrlPr>
+              <w:rPr>
+                <w:rFonts w:ascii="Cambria Math" w:hAnsi="Cambria Math" w:cs="Arial"/>
+                <w:i/>
+                <w:color w:val="1F1F1F"/>
+                <w:shd w:val="clear" w:color="auto" w:fill="FFFFFF"/>
+                <w:lang w:val="en-US"/>
+              </w:rPr>
+            </m:ctrlPr>
+          </m:sSubPr>
+          <m:e>
+            <m:acc>
+              <m:accPr>
+                <m:ctrlPr>
+                  <w:rPr>
+                    <w:rFonts w:ascii="Cambria Math" w:hAnsi="Cambria Math" w:cs="Arial"/>
+                    <w:i/>
+                    <w:lang w:val="en-US"/>
+                  </w:rPr>
+                </m:ctrlPr>
+              </m:accPr>
+              <m:e>
+                <m:r>
+                  <w:rPr>
+                    <w:rFonts w:ascii="Cambria Math" w:hAnsi="Cambria Math" w:cs="Arial"/>
+                    <w:lang w:val="en-US"/>
+                  </w:rPr>
+                  <m:t>y</m:t>
+                </m:r>
+              </m:e>
+            </m:acc>
+          </m:e>
+          <m:sub>
+            <m:r>
+              <w:rPr>
+                <w:rFonts w:ascii="Cambria Math" w:hAnsi="Cambria Math" w:cs="Arial"/>
+                <w:color w:val="1F1F1F"/>
+                <w:shd w:val="clear" w:color="auto" w:fill="FFFFFF"/>
+                <w:lang w:val="en-US"/>
+              </w:rPr>
+              <m:t>0</m:t>
+            </m:r>
+          </m:sub>
+        </m:sSub>
+        <m:r>
+          <w:rPr>
+            <w:rFonts w:ascii="Cambria Math" w:hAnsi="Cambria Math" w:cs="Arial"/>
+            <w:lang w:val="en-US"/>
+          </w:rPr>
+          <m:t>=</m:t>
+        </m:r>
+        <m:r>
+          <w:rPr>
+            <w:rFonts w:ascii="Cambria Math" w:hAnsi="Cambria Math" w:cs="Arial"/>
+            <w:lang w:val="en-US"/>
+          </w:rPr>
+          <m:t>0</m:t>
+        </m:r>
+      </m:oMath>
+      <w:r>
+        <w:rPr>
+          <w:rFonts w:ascii="Arial" w:hAnsi="Arial" w:cs="Arial"/>
+          <w:b/>
+          <w:bCs/>
+          <w:color w:val="1F1F1F"/>
+          <w:spacing w:val="-2"/>
+          <w:sz w:val="21"/>
+          <w:szCs w:val="21"/>
+          <w:lang w:val="en-US"/>
+        </w:rPr>
+        <w:t xml:space="preserve"> </w:t>
+      </w:r>
+      <w:r>
+        <w:rPr>
+          <w:rFonts w:ascii="Arial" w:hAnsi="Arial" w:cs="Arial"/>
+          <w:color w:val="1F1F1F"/>
+          <w:shd w:val="clear" w:color="auto" w:fill="FFFFFF"/>
+          <w:lang w:val="en-US"/>
+        </w:rPr>
+        <w:t>in yellow where the subscript is the classifier number.</w:t>
+      </w:r>
+    </w:p>
+    <w:p>
+      <w:pPr>
+        <w:jc w:val="both"/>
+        <w:rPr>
+          <w:rFonts w:ascii="Arial" w:hAnsi="Arial" w:cs="Arial"/>
+          <w:color w:val="1F1F1F"/>
+          <w:shd w:val="clear" w:color="auto" w:fill="FFFFFF"/>
+          <w:lang w:val="en-US"/>
+        </w:rPr>
+      </w:pPr>
+    </w:p>
+    <w:tbl>
+      <w:tblPr>
+        <w:tblStyle w:val="Tablaconcuadrcula"/>
+        <w:tblW w:w="0" w:type="auto"/>
+        <w:jc w:val="center"/>
+        <w:tblLook w:val="04A0" w:firstRow="1" w:lastRow="0" w:firstColumn="1" w:lastColumn="0" w:noHBand="0" w:noVBand="1"/>
+      </w:tblPr>
+      <w:tblGrid>
+        <w:gridCol w:w="2942"/>
+        <w:gridCol w:w="2943"/>
+        <w:gridCol w:w="2943"/>
+      </w:tblGrid>
+      <w:tr>
+        <w:trPr>
+          <w:jc w:val="center"/>
+        </w:trPr>
+        <w:tc>
+          <w:tcPr>
+            <w:tcW w:w="2942" w:type="dxa"/>
+          </w:tcPr>
+          <w:p>
+            <w:pPr>
+              <w:jc w:val="center"/>
+              <w:rPr>
+                <w:lang w:val="en-US"/>
+              </w:rPr>
+            </w:pPr>
+            <w:r>
+              <w:rPr>
+                <w:lang w:val="en-US"/>
+              </w:rPr>
+              <w:t>Classifier 0</w:t>
+            </w:r>
+          </w:p>
+        </w:tc>
+        <w:tc>
+          <w:tcPr>
+            <w:tcW w:w="2943" w:type="dxa"/>
+          </w:tcPr>
+          <w:p>
+            <w:pPr>
+              <w:jc w:val="center"/>
+              <w:rPr>
+                <w:lang w:val="en-US"/>
+              </w:rPr>
+            </w:pPr>
+            <w:r>
+              <w:rPr>
+                <w:lang w:val="en-US"/>
+              </w:rPr>
+              <w:t xml:space="preserve">Classifier </w:t>
+            </w:r>
+            <w:r>
+              <w:rPr>
+                <w:lang w:val="en-US"/>
+              </w:rPr>
+              <w:t>1</w:t>
+            </w:r>
+          </w:p>
+        </w:tc>
+        <w:tc>
+          <w:tcPr>
+            <w:tcW w:w="2943" w:type="dxa"/>
+          </w:tcPr>
+          <w:p>
+            <w:pPr>
+              <w:jc w:val="center"/>
+              <w:rPr>
+                <w:lang w:val="en-US"/>
+              </w:rPr>
+            </w:pPr>
+            <w:r>
+              <w:rPr>
+                <w:lang w:val="en-US"/>
+              </w:rPr>
+              <w:t xml:space="preserve">Classifier </w:t>
+            </w:r>
+            <w:r>
+              <w:rPr>
+                <w:lang w:val="en-US"/>
+              </w:rPr>
+              <w:t>2</w:t>
+            </w:r>
+          </w:p>
+        </w:tc>
+      </w:tr>
+      <w:tr>
+        <w:trPr>
+          <w:jc w:val="center"/>
+        </w:trPr>
+        <w:tc>
+          <w:tcPr>
+            <w:tcW w:w="2942" w:type="dxa"/>
+          </w:tcPr>
+          <w:p>
+            <w:pPr>
+              <w:jc w:val="both"/>
+              <w:rPr>
+                <w:lang w:val="en-US"/>
+              </w:rPr>
+            </w:pPr>
+            <m:oMathPara>
+              <m:oMath>
+                <m:acc>
+                  <m:accPr>
+                    <m:ctrlPr>
+                      <w:rPr>
+                        <w:rFonts w:ascii="Cambria Math" w:hAnsi="Cambria Math" w:cs="Arial"/>
+                        <w:i/>
+                        <w:lang w:val="en-US"/>
+                      </w:rPr>
+                    </m:ctrlPr>
+                  </m:accPr>
+                  <m:e>
+                    <m:r>
+                      <w:rPr>
+                        <w:rFonts w:ascii="Cambria Math" w:hAnsi="Cambria Math" w:cs="Arial"/>
+                        <w:lang w:val="en-US"/>
+                      </w:rPr>
+                      <m:t>y</m:t>
+                    </m:r>
+                  </m:e>
+                </m:acc>
+                <m:r>
+                  <w:rPr>
+                    <w:rFonts w:ascii="Cambria Math" w:hAnsi="Cambria Math" w:cs="Arial"/>
+                    <w:lang w:val="en-US"/>
+                  </w:rPr>
+                  <m:t>=</m:t>
+                </m:r>
+                <m:r>
+                  <w:rPr>
+                    <w:rFonts w:ascii="Cambria Math" w:hAnsi="Cambria Math" w:cs="Arial"/>
+                    <w:lang w:val="en-US"/>
+                  </w:rPr>
+                  <m:t>0</m:t>
+                </m:r>
+              </m:oMath>
+            </m:oMathPara>
+          </w:p>
+        </w:tc>
+        <w:tc>
+          <w:tcPr>
+            <w:tcW w:w="2943" w:type="dxa"/>
+          </w:tcPr>
+          <w:p>
+            <w:pPr>
+              <w:jc w:val="both"/>
+              <w:rPr>
+                <w:lang w:val="en-US"/>
+              </w:rPr>
+            </w:pPr>
+            <m:oMathPara>
+              <m:oMath>
+                <m:acc>
+                  <m:accPr>
+                    <m:ctrlPr>
+                      <w:rPr>
+                        <w:rFonts w:ascii="Cambria Math" w:hAnsi="Cambria Math" w:cs="Arial"/>
+                        <w:i/>
+                        <w:lang w:val="en-US"/>
+                      </w:rPr>
+                    </m:ctrlPr>
+                  </m:accPr>
+                  <m:e>
+                    <m:r>
+                      <w:rPr>
+                        <w:rFonts w:ascii="Cambria Math" w:hAnsi="Cambria Math" w:cs="Arial"/>
+                        <w:lang w:val="en-US"/>
+                      </w:rPr>
+                      <m:t>y</m:t>
+                    </m:r>
+                  </m:e>
+                </m:acc>
+                <m:r>
+                  <w:rPr>
+                    <w:rFonts w:ascii="Cambria Math" w:hAnsi="Cambria Math" w:cs="Arial"/>
+                    <w:lang w:val="en-US"/>
+                  </w:rPr>
+                  <m:t>=</m:t>
+                </m:r>
+                <m:r>
+                  <w:rPr>
+                    <w:rFonts w:ascii="Cambria Math" w:hAnsi="Cambria Math" w:cs="Arial"/>
+                    <w:lang w:val="en-US"/>
+                  </w:rPr>
+                  <m:t>dummy</m:t>
+                </m:r>
+              </m:oMath>
+            </m:oMathPara>
+          </w:p>
+        </w:tc>
+        <w:tc>
+          <w:tcPr>
+            <w:tcW w:w="2943" w:type="dxa"/>
+          </w:tcPr>
+          <w:p>
+            <w:pPr>
+              <w:jc w:val="both"/>
+              <w:rPr>
+                <w:lang w:val="en-US"/>
+              </w:rPr>
+            </w:pPr>
+            <m:oMathPara>
+              <m:oMath>
+                <m:acc>
+                  <m:accPr>
+                    <m:ctrlPr>
+                      <w:rPr>
+                        <w:rFonts w:ascii="Cambria Math" w:hAnsi="Cambria Math" w:cs="Arial"/>
+                        <w:i/>
+                        <w:lang w:val="en-US"/>
+                      </w:rPr>
+                    </m:ctrlPr>
+                  </m:accPr>
+                  <m:e>
+                    <m:r>
+                      <w:rPr>
+                        <w:rFonts w:ascii="Cambria Math" w:hAnsi="Cambria Math" w:cs="Arial"/>
+                        <w:lang w:val="en-US"/>
+                      </w:rPr>
+                      <m:t>y</m:t>
+                    </m:r>
+                  </m:e>
+                </m:acc>
+                <m:r>
+                  <w:rPr>
+                    <w:rFonts w:ascii="Cambria Math" w:hAnsi="Cambria Math" w:cs="Arial"/>
+                    <w:lang w:val="en-US"/>
+                  </w:rPr>
+                  <m:t>=</m:t>
+                </m:r>
+                <m:r>
+                  <w:rPr>
+                    <w:rFonts w:ascii="Cambria Math" w:hAnsi="Cambria Math" w:cs="Arial"/>
+                    <w:lang w:val="en-US"/>
+                  </w:rPr>
+                  <m:t>dummy</m:t>
+                </m:r>
+              </m:oMath>
+            </m:oMathPara>
+          </w:p>
+        </w:tc>
+      </w:tr>
+    </w:tbl>
+    <w:p>
+      <w:pPr>
+        <w:jc w:val="both"/>
+        <w:rPr>
+          <w:lang w:val="en-US"/>
+        </w:rPr>
+      </w:pPr>
+    </w:p>
+    <w:p>
+      <w:pPr>
+        <w:pStyle w:val="NormalWeb"/>
+        <w:shd w:val="clear" w:color="auto" w:fill="FFFFFF"/>
+        <w:spacing w:before="0" w:beforeAutospacing="0" w:after="240" w:afterAutospacing="0"/>
+        <w:rPr>
+          <w:rFonts w:ascii="Arial" w:hAnsi="Arial" w:cs="Arial"/>
+          <w:b/>
+          <w:bCs/>
+          <w:color w:val="1F1F1F"/>
+          <w:spacing w:val="-2"/>
+          <w:sz w:val="21"/>
+          <w:szCs w:val="21"/>
+          <w:lang w:val="en-US"/>
+        </w:rPr>
+      </w:pPr>
+      <w:r>
+        <w:rPr>
+          <w:rFonts w:ascii="Arial" w:hAnsi="Arial" w:cs="Arial"/>
+          <w:b/>
+          <w:bCs/>
+          <w:color w:val="1F1F1F"/>
+          <w:spacing w:val="-2"/>
+          <w:sz w:val="21"/>
+          <w:szCs w:val="21"/>
+          <w:lang w:val="en-US"/>
+        </w:rPr>
+        <w:t>Table 3</w:t>
+      </w:r>
+      <w:r>
+        <w:rPr>
+          <w:rFonts w:ascii="Arial" w:hAnsi="Arial" w:cs="Arial"/>
+          <w:b/>
+          <w:bCs/>
+          <w:color w:val="1F1F1F"/>
+          <w:spacing w:val="-2"/>
+          <w:sz w:val="21"/>
+          <w:szCs w:val="21"/>
+          <w:lang w:val="en-US"/>
+        </w:rPr>
+        <w:t>.</w:t>
+      </w:r>
+      <w:r>
+        <w:rPr>
+          <w:rFonts w:ascii="Arial" w:hAnsi="Arial" w:cs="Arial"/>
+          <w:b/>
+          <w:bCs/>
+          <w:color w:val="1F1F1F"/>
+          <w:spacing w:val="-2"/>
+          <w:sz w:val="21"/>
+          <w:szCs w:val="21"/>
+          <w:lang w:val="en-US"/>
+        </w:rPr>
+        <w:t xml:space="preserve"> Example classification output, 2 of the 3 outputs are dummy; these classifiers would be </w:t>
+      </w:r>
+      <w:proofErr w:type="gramStart"/>
+      <w:r>
+        <w:rPr>
+          <w:rFonts w:ascii="Arial" w:hAnsi="Arial" w:cs="Arial"/>
+          <w:b/>
+          <w:bCs/>
+          <w:color w:val="1F1F1F"/>
+          <w:spacing w:val="-2"/>
+          <w:sz w:val="21"/>
+          <w:szCs w:val="21"/>
+          <w:lang w:val="en-US"/>
+        </w:rPr>
+        <w:t>ignored</w:t>
+      </w:r>
+      <w:proofErr w:type="gramEnd"/>
+      <w:r>
+        <w:rPr>
+          <w:rFonts w:ascii="Arial" w:hAnsi="Arial" w:cs="Arial"/>
+          <w:b/>
+          <w:bCs/>
+          <w:color w:val="1F1F1F"/>
+          <w:spacing w:val="-2"/>
+          <w:sz w:val="21"/>
+          <w:szCs w:val="21"/>
+          <w:lang w:val="en-US"/>
+        </w:rPr>
+        <w:t xml:space="preserve"> and the class would be zero</w:t>
+      </w:r>
+      <w:r>
+        <w:rPr>
+          <w:rFonts w:ascii="Arial" w:hAnsi="Arial" w:cs="Arial"/>
+          <w:b/>
+          <w:bCs/>
+          <w:color w:val="1F1F1F"/>
+          <w:spacing w:val="-2"/>
+          <w:sz w:val="21"/>
+          <w:szCs w:val="21"/>
+          <w:lang w:val="en-US"/>
+        </w:rPr>
+        <w:t>.</w:t>
+      </w:r>
+    </w:p>
+    <w:p>
+      <w:pPr>
+        <w:jc w:val="both"/>
+        <w:rPr>
+          <w:rFonts w:ascii="Arial" w:hAnsi="Arial" w:cs="Arial"/>
+          <w:color w:val="1F1F1F"/>
+          <w:shd w:val="clear" w:color="auto" w:fill="FFFFFF"/>
+          <w:lang w:val="en-US"/>
+        </w:rPr>
+      </w:pPr>
+      <w:r>
+        <w:rPr>
+          <w:rFonts w:ascii="Arial" w:hAnsi="Arial" w:cs="Arial"/>
+          <w:color w:val="1F1F1F"/>
+          <w:shd w:val="clear" w:color="auto" w:fill="FFFFFF"/>
+          <w:lang w:val="en-US"/>
+        </w:rPr>
+        <w:t>One issue with one vs all is the ambiguous regions as shown in Fig 5 in purple. In these regions you may get multiple classes for example</w:t>
+      </w:r>
+      <w:r>
+        <w:rPr>
+          <w:rFonts w:ascii="Arial" w:eastAsiaTheme="minorEastAsia" w:hAnsi="Arial" w:cs="Arial"/>
+          <w:color w:val="1F1F1F"/>
+          <w:shd w:val="clear" w:color="auto" w:fill="FFFFFF"/>
+          <w:lang w:val="en-US"/>
+        </w:rPr>
+        <w:t xml:space="preserve"> </w:t>
+      </w:r>
+      <m:oMath>
+        <m:sSub>
+          <m:sSubPr>
+            <m:ctrlPr>
+              <w:rPr>
+                <w:rFonts w:ascii="Cambria Math" w:hAnsi="Cambria Math" w:cs="Arial"/>
+                <w:i/>
+                <w:color w:val="1F1F1F"/>
+                <w:shd w:val="clear" w:color="auto" w:fill="FFFFFF"/>
+                <w:lang w:val="en-US"/>
+              </w:rPr>
+            </m:ctrlPr>
+          </m:sSubPr>
+          <m:e>
+            <m:acc>
+              <m:accPr>
+                <m:ctrlPr>
+                  <w:rPr>
+                    <w:rFonts w:ascii="Cambria Math" w:hAnsi="Cambria Math" w:cs="Arial"/>
+                    <w:i/>
+                    <w:lang w:val="en-US"/>
+                  </w:rPr>
+                </m:ctrlPr>
+              </m:accPr>
+              <m:e>
+                <m:r>
+                  <w:rPr>
+                    <w:rFonts w:ascii="Cambria Math" w:hAnsi="Cambria Math" w:cs="Arial"/>
+                    <w:lang w:val="en-US"/>
+                  </w:rPr>
+                  <m:t>y</m:t>
+                </m:r>
+              </m:e>
+            </m:acc>
+          </m:e>
+          <m:sub>
+            <m:r>
+              <w:rPr>
+                <w:rFonts w:ascii="Cambria Math" w:hAnsi="Cambria Math" w:cs="Arial"/>
+                <w:color w:val="1F1F1F"/>
+                <w:shd w:val="clear" w:color="auto" w:fill="FFFFFF"/>
+                <w:lang w:val="en-US"/>
+              </w:rPr>
+              <m:t>0</m:t>
+            </m:r>
+          </m:sub>
+        </m:sSub>
+        <m:r>
+          <w:rPr>
+            <w:rFonts w:ascii="Cambria Math" w:hAnsi="Cambria Math" w:cs="Arial"/>
+            <w:lang w:val="en-US"/>
+          </w:rPr>
+          <m:t>=</m:t>
+        </m:r>
+        <m:r>
+          <w:rPr>
+            <w:rFonts w:ascii="Cambria Math" w:hAnsi="Cambria Math" w:cs="Arial"/>
+            <w:lang w:val="en-US"/>
+          </w:rPr>
+          <m:t>0</m:t>
+        </m:r>
+      </m:oMath>
+      <w:r>
+        <w:rPr>
+          <w:rFonts w:ascii="Arial" w:hAnsi="Arial" w:cs="Arial"/>
+          <w:color w:val="1F1F1F"/>
+          <w:shd w:val="clear" w:color="auto" w:fill="FFFFFF"/>
+          <w:lang w:val="en-US"/>
+        </w:rPr>
+        <w:t> and</w:t>
+      </w:r>
+      <w:r>
+        <w:rPr>
+          <w:rFonts w:ascii="Arial" w:hAnsi="Arial" w:cs="Arial"/>
+          <w:color w:val="1F1F1F"/>
+          <w:shd w:val="clear" w:color="auto" w:fill="FFFFFF"/>
+          <w:lang w:val="en-US"/>
+        </w:rPr>
+        <w:t xml:space="preserve"> </w:t>
+      </w:r>
+      <m:oMath>
+        <m:sSub>
+          <m:sSubPr>
+            <m:ctrlPr>
+              <w:rPr>
+                <w:rFonts w:ascii="Cambria Math" w:hAnsi="Cambria Math" w:cs="Arial"/>
+                <w:i/>
+                <w:color w:val="1F1F1F"/>
+                <w:shd w:val="clear" w:color="auto" w:fill="FFFFFF"/>
+                <w:lang w:val="en-US"/>
+              </w:rPr>
+            </m:ctrlPr>
+          </m:sSubPr>
+          <m:e>
+            <m:acc>
+              <m:accPr>
+                <m:ctrlPr>
+                  <w:rPr>
+                    <w:rFonts w:ascii="Cambria Math" w:hAnsi="Cambria Math" w:cs="Arial"/>
+                    <w:i/>
+                    <w:lang w:val="en-US"/>
+                  </w:rPr>
+                </m:ctrlPr>
+              </m:accPr>
+              <m:e>
+                <m:r>
+                  <w:rPr>
+                    <w:rFonts w:ascii="Cambria Math" w:hAnsi="Cambria Math" w:cs="Arial"/>
+                    <w:lang w:val="en-US"/>
+                  </w:rPr>
+                  <m:t>y</m:t>
+                </m:r>
+              </m:e>
+            </m:acc>
+          </m:e>
+          <m:sub>
+            <m:r>
+              <w:rPr>
+                <w:rFonts w:ascii="Cambria Math" w:hAnsi="Cambria Math" w:cs="Arial"/>
+                <w:color w:val="1F1F1F"/>
+                <w:shd w:val="clear" w:color="auto" w:fill="FFFFFF"/>
+                <w:lang w:val="en-US"/>
+              </w:rPr>
+              <m:t>1</m:t>
+            </m:r>
+          </m:sub>
+        </m:sSub>
+        <m:r>
+          <w:rPr>
+            <w:rFonts w:ascii="Cambria Math" w:hAnsi="Cambria Math" w:cs="Arial"/>
+            <w:lang w:val="en-US"/>
+          </w:rPr>
+          <m:t>=</m:t>
+        </m:r>
+        <m:r>
+          <w:rPr>
+            <w:rFonts w:ascii="Cambria Math" w:hAnsi="Cambria Math" w:cs="Arial"/>
+            <w:lang w:val="en-US"/>
+          </w:rPr>
+          <m:t>1</m:t>
+        </m:r>
+      </m:oMath>
+      <w:r>
+        <w:rPr>
+          <w:rFonts w:ascii="Arial" w:eastAsiaTheme="minorEastAsia" w:hAnsi="Arial" w:cs="Arial"/>
+          <w:lang w:val="en-US"/>
+        </w:rPr>
+        <w:t xml:space="preserve"> </w:t>
+      </w:r>
+      <w:r>
+        <w:rPr>
+          <w:rFonts w:ascii="Arial" w:hAnsi="Arial" w:cs="Arial"/>
+          <w:color w:val="1F1F1F"/>
+          <w:shd w:val="clear" w:color="auto" w:fill="FFFFFF"/>
+          <w:lang w:val="en-US"/>
+        </w:rPr>
+        <w:t xml:space="preserve">or all the outputs will </w:t>
+      </w:r>
+      <w:proofErr w:type="gramStart"/>
+      <w:r>
+        <w:rPr>
+          <w:rFonts w:ascii="Arial" w:hAnsi="Arial" w:cs="Arial"/>
+          <w:color w:val="1F1F1F"/>
+          <w:shd w:val="clear" w:color="auto" w:fill="FFFFFF"/>
+          <w:lang w:val="en-US"/>
+        </w:rPr>
+        <w:t>equal ”dummy</w:t>
+      </w:r>
+      <w:proofErr w:type="gramEnd"/>
+      <w:r>
+        <w:rPr>
+          <w:rFonts w:ascii="Arial" w:hAnsi="Arial" w:cs="Arial"/>
+          <w:color w:val="1F1F1F"/>
+          <w:shd w:val="clear" w:color="auto" w:fill="FFFFFF"/>
+          <w:lang w:val="en-US"/>
+        </w:rPr>
+        <w:t>.”</w:t>
+      </w:r>
+    </w:p>
+    <w:p>
+      <w:pPr>
+        <w:jc w:val="center"/>
+        <w:rPr>
+          <w:lang w:val="en-US"/>
+        </w:rPr>
+      </w:pPr>
+      <w:r>
+        <w:rPr>
+          <w:noProof/>
+        </w:rPr>
+        <w:drawing>
+          <wp:inline distT="0" distB="0" distL="0" distR="0" wp14:anchorId="3A665009" wp14:editId="0B6EE7FA">
+            <wp:extent cx="3664023" cy="2825750"/>
+            <wp:effectExtent l="0" t="0" r="0" b="0"/>
+            <wp:docPr id="584540777" name="Imagen 4"/>
+            <wp:cNvGraphicFramePr>
+              <a:graphicFrameLocks xmlns:a="http://schemas.openxmlformats.org/drawingml/2006/main" noChangeAspect="1"/>
+            </wp:cNvGraphicFramePr>
+            <a:graphic xmlns:a="http://schemas.openxmlformats.org/drawingml/2006/main">
+              <a:graphicData uri="http://schemas.openxmlformats.org/drawingml/2006/picture">
+                <pic:pic xmlns:pic="http://schemas.openxmlformats.org/drawingml/2006/picture">
+                  <pic:nvPicPr>
+                    <pic:cNvPr id="0" name="Picture 7"/>
+                    <pic:cNvPicPr>
+                      <a:picLocks noChangeAspect="1" noChangeArrowheads="1"/>
+                    </pic:cNvPicPr>
+                  </pic:nvPicPr>
+                  <pic:blipFill>
+                    <a:blip r:embed="rId8">
+                      <a:extLst>
+                        <a:ext uri="{28A0092B-C50C-407E-A947-70E740481C1C}">
+                          <a14:useLocalDpi xmlns:a14="http://schemas.microsoft.com/office/drawing/2010/main" val="0"/>
+                        </a:ext>
+                      </a:extLst>
+                    </a:blip>
+                    <a:srcRect/>
+                    <a:stretch>
+                      <a:fillRect/>
+                    </a:stretch>
+                  </pic:blipFill>
+                  <pic:spPr bwMode="auto">
+                    <a:xfrm>
+                      <a:off x="0" y="0"/>
+                      <a:ext cx="3667985" cy="2828806"/>
+                    </a:xfrm>
+                    <a:prstGeom prst="rect">
+                      <a:avLst/>
+                    </a:prstGeom>
+                    <a:noFill/>
+                    <a:ln>
+                      <a:noFill/>
+                    </a:ln>
+                  </pic:spPr>
+                </pic:pic>
+              </a:graphicData>
+            </a:graphic>
+          </wp:inline>
+        </w:drawing>
+      </w:r>
+    </w:p>
+    <w:p>
+      <w:pPr>
+        <w:pStyle w:val="NormalWeb"/>
+        <w:shd w:val="clear" w:color="auto" w:fill="FFFFFF"/>
+        <w:spacing w:before="0" w:beforeAutospacing="0" w:after="240" w:afterAutospacing="0"/>
+        <w:rPr>
+          <w:rFonts w:ascii="Arial" w:hAnsi="Arial" w:cs="Arial"/>
+          <w:b/>
+          <w:bCs/>
+          <w:color w:val="1F1F1F"/>
+          <w:kern w:val="2"/>
+          <w:sz w:val="21"/>
+          <w:szCs w:val="21"/>
+          <w:shd w:val="clear" w:color="auto" w:fill="FFFFFF"/>
+          <w:lang w:val="en-US" w:eastAsia="en-US"/>
+          <w14:ligatures w14:val="standardContextual"/>
+        </w:rPr>
+      </w:pPr>
+      <w:r>
+        <w:rPr>
+          <w:rFonts w:ascii="Arial" w:hAnsi="Arial" w:cs="Arial"/>
+          <w:b/>
+          <w:bCs/>
+          <w:color w:val="1F1F1F"/>
+          <w:spacing w:val="-2"/>
+          <w:sz w:val="21"/>
+          <w:szCs w:val="21"/>
+          <w:lang w:val="en-US"/>
+        </w:rPr>
+        <w:t xml:space="preserve">Fig </w:t>
+      </w:r>
+      <w:r>
+        <w:rPr>
+          <w:rFonts w:ascii="Arial" w:hAnsi="Arial" w:cs="Arial"/>
+          <w:b/>
+          <w:bCs/>
+          <w:color w:val="1F1F1F"/>
+          <w:spacing w:val="-2"/>
+          <w:sz w:val="21"/>
+          <w:szCs w:val="21"/>
+          <w:lang w:val="en-US"/>
+        </w:rPr>
+        <w:t>5</w:t>
+      </w:r>
+      <w:r>
+        <w:rPr>
+          <w:rFonts w:ascii="Arial" w:hAnsi="Arial" w:cs="Arial"/>
+          <w:b/>
+          <w:bCs/>
+          <w:color w:val="1F1F1F"/>
+          <w:spacing w:val="-2"/>
+          <w:sz w:val="21"/>
+          <w:szCs w:val="21"/>
+          <w:lang w:val="en-US"/>
+        </w:rPr>
+        <w:t xml:space="preserve">. The classifier predicts </w:t>
+      </w:r>
+      <w:r>
+        <w:rPr>
+          <w:rFonts w:ascii="Arial" w:hAnsi="Arial" w:cs="Arial"/>
+          <w:b/>
+          <w:bCs/>
+          <w:color w:val="1F1F1F"/>
+          <w:spacing w:val="-2"/>
+          <w:sz w:val="21"/>
+          <w:szCs w:val="21"/>
+          <w:lang w:val="en-US"/>
+        </w:rPr>
+        <w:t xml:space="preserve">all outputs </w:t>
+      </w:r>
+      <m:oMath>
+        <m:sSub>
+          <m:sSubPr>
+            <m:ctrlPr>
+              <w:rPr>
+                <w:rFonts w:ascii="Cambria Math" w:eastAsiaTheme="minorHAnsi" w:hAnsi="Cambria Math" w:cs="Arial"/>
+                <w:i/>
+                <w:color w:val="1F1F1F"/>
+                <w:kern w:val="2"/>
+                <w:sz w:val="21"/>
+                <w:szCs w:val="21"/>
+                <w:shd w:val="clear" w:color="auto" w:fill="FFFFFF"/>
+                <w:lang w:val="en-US" w:eastAsia="en-US"/>
+                <w14:ligatures w14:val="standardContextual"/>
+              </w:rPr>
+            </m:ctrlPr>
+          </m:sSubPr>
+          <m:e>
+            <m:acc>
+              <m:accPr>
+                <m:ctrlPr>
+                  <w:rPr>
+                    <w:rFonts w:ascii="Cambria Math" w:hAnsi="Cambria Math" w:cs="Arial"/>
+                    <w:i/>
+                    <w:sz w:val="21"/>
+                    <w:szCs w:val="21"/>
+                    <w:lang w:val="en-US"/>
+                  </w:rPr>
+                </m:ctrlPr>
+              </m:accPr>
+              <m:e>
+                <m:r>
+                  <w:rPr>
+                    <w:rFonts w:ascii="Cambria Math" w:hAnsi="Cambria Math" w:cs="Arial"/>
+                    <w:sz w:val="21"/>
+                    <w:szCs w:val="21"/>
+                    <w:lang w:val="en-US"/>
+                  </w:rPr>
+                  <m:t>y</m:t>
+                </m:r>
+              </m:e>
+            </m:acc>
+          </m:e>
+          <m:sub>
+            <m:r>
+              <w:rPr>
+                <w:rFonts w:ascii="Cambria Math" w:hAnsi="Cambria Math" w:cs="Arial"/>
+                <w:color w:val="1F1F1F"/>
+                <w:sz w:val="21"/>
+                <w:szCs w:val="21"/>
+                <w:shd w:val="clear" w:color="auto" w:fill="FFFFFF"/>
+                <w:lang w:val="en-US"/>
+              </w:rPr>
+              <m:t>0</m:t>
+            </m:r>
+          </m:sub>
+        </m:sSub>
+        <m:r>
+          <w:rPr>
+            <w:rFonts w:ascii="Cambria Math" w:hAnsi="Cambria Math" w:cs="Arial"/>
+            <w:sz w:val="21"/>
+            <w:szCs w:val="21"/>
+            <w:lang w:val="en-US"/>
+          </w:rPr>
+          <m:t>,</m:t>
+        </m:r>
+        <m:sSub>
+          <m:sSubPr>
+            <m:ctrlPr>
+              <w:rPr>
+                <w:rFonts w:ascii="Cambria Math" w:eastAsiaTheme="minorHAnsi" w:hAnsi="Cambria Math" w:cs="Arial"/>
+                <w:i/>
+                <w:color w:val="1F1F1F"/>
+                <w:kern w:val="2"/>
+                <w:sz w:val="21"/>
+                <w:szCs w:val="21"/>
+                <w:shd w:val="clear" w:color="auto" w:fill="FFFFFF"/>
+                <w:lang w:val="en-US" w:eastAsia="en-US"/>
+                <w14:ligatures w14:val="standardContextual"/>
+              </w:rPr>
+            </m:ctrlPr>
+          </m:sSubPr>
+          <m:e>
+            <m:acc>
+              <m:accPr>
+                <m:ctrlPr>
+                  <w:rPr>
+                    <w:rFonts w:ascii="Cambria Math" w:hAnsi="Cambria Math" w:cs="Arial"/>
+                    <w:i/>
+                    <w:sz w:val="21"/>
+                    <w:szCs w:val="21"/>
+                    <w:lang w:val="en-US"/>
+                  </w:rPr>
+                </m:ctrlPr>
+              </m:accPr>
+              <m:e>
+                <m:r>
+                  <w:rPr>
+                    <w:rFonts w:ascii="Cambria Math" w:hAnsi="Cambria Math" w:cs="Arial"/>
+                    <w:sz w:val="21"/>
+                    <w:szCs w:val="21"/>
+                    <w:lang w:val="en-US"/>
+                  </w:rPr>
+                  <m:t>y</m:t>
+                </m:r>
+              </m:e>
+            </m:acc>
+          </m:e>
+          <m:sub>
+            <m:r>
+              <w:rPr>
+                <w:rFonts w:ascii="Cambria Math" w:hAnsi="Cambria Math" w:cs="Arial"/>
+                <w:color w:val="1F1F1F"/>
+                <w:sz w:val="21"/>
+                <w:szCs w:val="21"/>
+                <w:shd w:val="clear" w:color="auto" w:fill="FFFFFF"/>
+                <w:lang w:val="en-US"/>
+              </w:rPr>
+              <m:t>1</m:t>
+            </m:r>
+          </m:sub>
+        </m:sSub>
+        <m:sSub>
+          <m:sSubPr>
+            <m:ctrlPr>
+              <w:rPr>
+                <w:rFonts w:ascii="Cambria Math" w:eastAsiaTheme="minorHAnsi" w:hAnsi="Cambria Math" w:cs="Arial"/>
+                <w:i/>
+                <w:color w:val="1F1F1F"/>
+                <w:kern w:val="2"/>
+                <w:sz w:val="21"/>
+                <w:szCs w:val="21"/>
+                <w:shd w:val="clear" w:color="auto" w:fill="FFFFFF"/>
+                <w:lang w:val="en-US" w:eastAsia="en-US"/>
+                <w14:ligatures w14:val="standardContextual"/>
+              </w:rPr>
+            </m:ctrlPr>
+          </m:sSubPr>
+          <m:e>
+            <m:acc>
+              <m:accPr>
+                <m:ctrlPr>
+                  <w:rPr>
+                    <w:rFonts w:ascii="Cambria Math" w:hAnsi="Cambria Math" w:cs="Arial"/>
+                    <w:i/>
+                    <w:sz w:val="21"/>
+                    <w:szCs w:val="21"/>
+                    <w:lang w:val="en-US"/>
+                  </w:rPr>
+                </m:ctrlPr>
+              </m:accPr>
+              <m:e>
+                <m:r>
+                  <w:rPr>
+                    <w:rFonts w:ascii="Cambria Math" w:hAnsi="Cambria Math" w:cs="Arial"/>
+                    <w:sz w:val="21"/>
+                    <w:szCs w:val="21"/>
+                    <w:lang w:val="en-US"/>
+                  </w:rPr>
+                  <m:t>y</m:t>
+                </m:r>
+              </m:e>
+            </m:acc>
+          </m:e>
+          <m:sub>
+            <m:r>
+              <w:rPr>
+                <w:rFonts w:ascii="Cambria Math" w:hAnsi="Cambria Math" w:cs="Arial"/>
+                <w:color w:val="1F1F1F"/>
+                <w:sz w:val="21"/>
+                <w:szCs w:val="21"/>
+                <w:shd w:val="clear" w:color="auto" w:fill="FFFFFF"/>
+                <w:lang w:val="en-US"/>
+              </w:rPr>
+              <m:t>2</m:t>
+            </m:r>
+          </m:sub>
+        </m:sSub>
+      </m:oMath>
+      <w:r>
+        <w:rPr>
+          <w:rFonts w:ascii="Arial" w:hAnsi="Arial" w:cs="Arial"/>
+          <w:color w:val="1F1F1F"/>
+          <w:kern w:val="2"/>
+          <w:sz w:val="21"/>
+          <w:szCs w:val="21"/>
+          <w:shd w:val="clear" w:color="auto" w:fill="FFFFFF"/>
+          <w:lang w:val="en-US" w:eastAsia="en-US"/>
+          <w14:ligatures w14:val="standardContextual"/>
+        </w:rPr>
+        <w:t xml:space="preserve"> </w:t>
+      </w:r>
+      <w:r>
+        <w:rPr>
+          <w:rFonts w:ascii="Arial" w:hAnsi="Arial" w:cs="Arial"/>
+          <w:b/>
+          <w:bCs/>
+          <w:color w:val="1F1F1F"/>
+          <w:kern w:val="2"/>
+          <w:sz w:val="21"/>
+          <w:szCs w:val="21"/>
+          <w:shd w:val="clear" w:color="auto" w:fill="FFFFFF"/>
+          <w:lang w:val="en-US" w:eastAsia="en-US"/>
+          <w14:ligatures w14:val="standardContextual"/>
+        </w:rPr>
+        <w:t>will equal “dummy.”</w:t>
+      </w:r>
+    </w:p>
+    <w:p>
+      <w:pPr>
+        <w:pStyle w:val="NormalWeb"/>
+        <w:shd w:val="clear" w:color="auto" w:fill="FFFFFF"/>
+        <w:spacing w:before="0" w:beforeAutospacing="0" w:after="240" w:afterAutospacing="0"/>
+        <w:rPr>
+          <w:rFonts w:ascii="Arial" w:hAnsi="Arial" w:cs="Arial"/>
+          <w:b/>
+          <w:bCs/>
+          <w:color w:val="1F1F1F"/>
+          <w:kern w:val="2"/>
+          <w:sz w:val="21"/>
+          <w:szCs w:val="21"/>
+          <w:shd w:val="clear" w:color="auto" w:fill="FFFFFF"/>
+          <w:lang w:val="en-US" w:eastAsia="en-US"/>
+          <w14:ligatures w14:val="standardContextual"/>
+        </w:rPr>
+      </w:pPr>
+    </w:p>
+    <w:p>
+      <w:pPr>
+        <w:pStyle w:val="NormalWeb"/>
+        <w:shd w:val="clear" w:color="auto" w:fill="FFFFFF"/>
+        <w:spacing w:before="0" w:beforeAutospacing="0" w:after="240" w:afterAutospacing="0"/>
+        <w:jc w:val="both"/>
+        <w:rPr>
+          <w:rFonts w:ascii="Arial" w:hAnsi="Arial" w:cs="Arial"/>
+          <w:b/>
+          <w:bCs/>
+          <w:color w:val="1F1F1F"/>
+          <w:spacing w:val="-2"/>
+          <w:sz w:val="22"/>
+          <w:szCs w:val="22"/>
+          <w:lang w:val="en-US"/>
+        </w:rPr>
+      </w:pPr>
+      <w:r>
+        <w:rPr>
+          <w:rFonts w:ascii="Arial" w:hAnsi="Arial" w:cs="Arial"/>
+          <w:color w:val="1F1F1F"/>
+          <w:sz w:val="22"/>
+          <w:szCs w:val="22"/>
+          <w:shd w:val="clear" w:color="auto" w:fill="FFFFFF"/>
+          <w:lang w:val="en-US"/>
+        </w:rPr>
+        <w:t>There are several ways to reduce this ambiguous region, you can use the output based on the output of the linear function this is called the fusion rule. We can also use the probability of a sample belonging to the actual class as shown in Fig 6, where we select the class with the largest probability in this case</w:t>
+      </w:r>
+      <w:r>
+        <w:rPr>
+          <w:rFonts w:ascii="Arial" w:hAnsi="Arial" w:cs="Arial"/>
+          <w:color w:val="1F1F1F"/>
+          <w:sz w:val="22"/>
+          <w:szCs w:val="22"/>
+          <w:shd w:val="clear" w:color="auto" w:fill="FFFFFF"/>
+          <w:lang w:val="en-US"/>
+        </w:rPr>
+        <w:t xml:space="preserve"> </w:t>
+      </w:r>
+      <m:oMath>
+        <m:sSub>
+          <m:sSubPr>
+            <m:ctrlPr>
+              <w:rPr>
+                <w:rFonts w:ascii="Cambria Math" w:eastAsiaTheme="minorHAnsi" w:hAnsi="Cambria Math" w:cs="Arial"/>
+                <w:i/>
+                <w:color w:val="1F1F1F"/>
+                <w:kern w:val="2"/>
+                <w:sz w:val="22"/>
+                <w:szCs w:val="22"/>
+                <w:shd w:val="clear" w:color="auto" w:fill="FFFFFF"/>
+                <w:lang w:val="en-US" w:eastAsia="en-US"/>
+                <w14:ligatures w14:val="standardContextual"/>
+              </w:rPr>
+            </m:ctrlPr>
+          </m:sSubPr>
+          <m:e>
+            <m:acc>
+              <m:accPr>
+                <m:ctrlPr>
+                  <w:rPr>
+                    <w:rFonts w:ascii="Cambria Math" w:hAnsi="Cambria Math" w:cs="Arial"/>
+                    <w:i/>
+                    <w:sz w:val="22"/>
+                    <w:szCs w:val="22"/>
+                    <w:lang w:val="en-US"/>
+                  </w:rPr>
+                </m:ctrlPr>
+              </m:accPr>
+              <m:e>
+                <m:r>
+                  <w:rPr>
+                    <w:rFonts w:ascii="Cambria Math" w:hAnsi="Cambria Math" w:cs="Arial"/>
+                    <w:sz w:val="22"/>
+                    <w:szCs w:val="22"/>
+                    <w:lang w:val="en-US"/>
+                  </w:rPr>
+                  <m:t>y</m:t>
+                </m:r>
+              </m:e>
+            </m:acc>
+          </m:e>
+          <m:sub>
+            <m:r>
+              <w:rPr>
+                <w:rFonts w:ascii="Cambria Math" w:hAnsi="Cambria Math" w:cs="Arial"/>
+                <w:color w:val="1F1F1F"/>
+                <w:sz w:val="22"/>
+                <w:szCs w:val="22"/>
+                <w:shd w:val="clear" w:color="auto" w:fill="FFFFFF"/>
+                <w:lang w:val="en-US"/>
+              </w:rPr>
+              <m:t>0</m:t>
+            </m:r>
+          </m:sub>
+        </m:sSub>
+        <m:r>
+          <w:rPr>
+            <w:rFonts w:ascii="Cambria Math" w:hAnsi="Cambria Math" w:cs="Arial"/>
+            <w:color w:val="1F1F1F"/>
+            <w:kern w:val="2"/>
+            <w:sz w:val="22"/>
+            <w:szCs w:val="22"/>
+            <w:shd w:val="clear" w:color="auto" w:fill="FFFFFF"/>
+            <w:lang w:val="en-US" w:eastAsia="en-US"/>
+            <w14:ligatures w14:val="standardContextual"/>
+          </w:rPr>
+          <m:t>=0</m:t>
+        </m:r>
+      </m:oMath>
+      <w:r>
+        <w:rPr>
+          <w:rFonts w:ascii="Arial" w:hAnsi="Arial" w:cs="Arial"/>
+          <w:color w:val="1F1F1F"/>
+          <w:sz w:val="22"/>
+          <w:szCs w:val="22"/>
+          <w:shd w:val="clear" w:color="auto" w:fill="FFFFFF"/>
+          <w:lang w:val="en-US"/>
+        </w:rPr>
+        <w:t>; we disregard the dummy values. These probabilities are scores, as the probabilities are between the dummy class and the actual class not between classes. Just a note packages like Scikit-learn can output probabilities for SVM.</w:t>
+      </w:r>
+    </w:p>
+    <w:p>
+      <w:pPr>
+        <w:jc w:val="center"/>
+        <w:rPr>
+          <w:lang w:val="en-US"/>
+        </w:rPr>
+      </w:pPr>
+      <w:r>
+        <w:rPr>
+          <w:noProof/>
+        </w:rPr>
+        <w:lastRenderedPageBreak/>
+        <w:drawing>
+          <wp:inline distT="0" distB="0" distL="0" distR="0" wp14:anchorId="62379B20" wp14:editId="08BAAE48">
+            <wp:extent cx="4850373" cy="3962400"/>
+            <wp:effectExtent l="0" t="0" r="7620" b="0"/>
+            <wp:docPr id="766276581" name="Imagen 5"/>
+            <wp:cNvGraphicFramePr>
+              <a:graphicFrameLocks xmlns:a="http://schemas.openxmlformats.org/drawingml/2006/main" noChangeAspect="1"/>
+            </wp:cNvGraphicFramePr>
+            <a:graphic xmlns:a="http://schemas.openxmlformats.org/drawingml/2006/main">
+              <a:graphicData uri="http://schemas.openxmlformats.org/drawingml/2006/picture">
+                <pic:pic xmlns:pic="http://schemas.openxmlformats.org/drawingml/2006/picture">
+                  <pic:nvPicPr>
+                    <pic:cNvPr id="0" name="Picture 9"/>
+                    <pic:cNvPicPr>
+                      <a:picLocks noChangeAspect="1" noChangeArrowheads="1"/>
+                    </pic:cNvPicPr>
+                  </pic:nvPicPr>
+                  <pic:blipFill>
+                    <a:blip r:embed="rId9">
+                      <a:extLst>
+                        <a:ext uri="{28A0092B-C50C-407E-A947-70E740481C1C}">
+                          <a14:useLocalDpi xmlns:a14="http://schemas.microsoft.com/office/drawing/2010/main" val="0"/>
+                        </a:ext>
+                      </a:extLst>
+                    </a:blip>
+                    <a:srcRect/>
+                    <a:stretch>
+                      <a:fillRect/>
+                    </a:stretch>
+                  </pic:blipFill>
+                  <pic:spPr bwMode="auto">
+                    <a:xfrm>
+                      <a:off x="0" y="0"/>
+                      <a:ext cx="4852821" cy="3964400"/>
+                    </a:xfrm>
+                    <a:prstGeom prst="rect">
+                      <a:avLst/>
+                    </a:prstGeom>
+                    <a:noFill/>
+                    <a:ln>
+                      <a:noFill/>
+                    </a:ln>
+                  </pic:spPr>
+                </pic:pic>
+              </a:graphicData>
+            </a:graphic>
+          </wp:inline>
+        </w:drawing>
+      </w:r>
+    </w:p>
+    <w:p>
+      <w:pPr>
+        <w:rPr>
+          <w:lang w:val="en-US"/>
+        </w:rPr>
+      </w:pPr>
+    </w:p>
+    <w:p>
+      <w:pPr>
+        <w:pStyle w:val="NormalWeb"/>
+        <w:shd w:val="clear" w:color="auto" w:fill="FFFFFF"/>
+        <w:spacing w:before="0" w:beforeAutospacing="0" w:after="240" w:afterAutospacing="0"/>
+        <w:rPr>
+          <w:rFonts w:ascii="Arial" w:hAnsi="Arial" w:cs="Arial"/>
+          <w:b/>
+          <w:bCs/>
+          <w:color w:val="1F1F1F"/>
+          <w:spacing w:val="-2"/>
+          <w:sz w:val="21"/>
+          <w:szCs w:val="21"/>
+          <w:lang w:val="en-US"/>
+        </w:rPr>
+      </w:pPr>
+      <w:r>
+        <w:rPr>
+          <w:rFonts w:ascii="Arial" w:hAnsi="Arial" w:cs="Arial"/>
+          <w:b/>
+          <w:bCs/>
+          <w:color w:val="1F1F1F"/>
+          <w:spacing w:val="-2"/>
+          <w:sz w:val="21"/>
+          <w:szCs w:val="21"/>
+          <w:lang w:val="en-US"/>
+        </w:rPr>
+        <w:t xml:space="preserve">Fig </w:t>
+      </w:r>
+      <w:r>
+        <w:rPr>
+          <w:rFonts w:ascii="Arial" w:hAnsi="Arial" w:cs="Arial"/>
+          <w:b/>
+          <w:bCs/>
+          <w:color w:val="1F1F1F"/>
+          <w:spacing w:val="-2"/>
+          <w:sz w:val="21"/>
+          <w:szCs w:val="21"/>
+          <w:lang w:val="en-US"/>
+        </w:rPr>
+        <w:t>6. The probability of a sample belonging to the actual class compared to dummy variable, selects the class with the highest probability.</w:t>
+      </w:r>
+    </w:p>
+    <w:p>
+      <w:pPr>
+        <w:pStyle w:val="Ttulo1"/>
+        <w:shd w:val="clear" w:color="auto" w:fill="FFFFFF"/>
+        <w:spacing w:before="480" w:beforeAutospacing="0" w:after="360" w:afterAutospacing="0"/>
+        <w:rPr>
+          <w:rFonts w:ascii="Arial" w:hAnsi="Arial" w:cs="Arial"/>
+          <w:color w:val="1F1F1F"/>
+          <w:spacing w:val="-2"/>
+          <w:sz w:val="40"/>
+          <w:szCs w:val="40"/>
+        </w:rPr>
+      </w:pPr>
+      <w:proofErr w:type="spellStart"/>
+      <w:r>
+        <w:rPr>
+          <w:rFonts w:ascii="Arial" w:hAnsi="Arial" w:cs="Arial"/>
+          <w:color w:val="1F1F1F"/>
+          <w:spacing w:val="-2"/>
+          <w:sz w:val="40"/>
+          <w:szCs w:val="40"/>
+        </w:rPr>
+        <w:t>One</w:t>
+      </w:r>
+      <w:proofErr w:type="spellEnd"/>
+      <w:r>
+        <w:rPr>
+          <w:rFonts w:ascii="Arial" w:hAnsi="Arial" w:cs="Arial"/>
+          <w:color w:val="1F1F1F"/>
+          <w:spacing w:val="-2"/>
+          <w:sz w:val="40"/>
+          <w:szCs w:val="40"/>
+        </w:rPr>
+        <w:t>-vs-</w:t>
+      </w:r>
+      <w:proofErr w:type="spellStart"/>
+      <w:r>
+        <w:rPr>
+          <w:rFonts w:ascii="Arial" w:hAnsi="Arial" w:cs="Arial"/>
+          <w:color w:val="1F1F1F"/>
+          <w:spacing w:val="-2"/>
+          <w:sz w:val="40"/>
+          <w:szCs w:val="40"/>
+        </w:rPr>
+        <w:t>One</w:t>
+      </w:r>
+      <w:proofErr w:type="spellEnd"/>
+      <w:r>
+        <w:rPr>
+          <w:rFonts w:ascii="Arial" w:hAnsi="Arial" w:cs="Arial"/>
+          <w:color w:val="1F1F1F"/>
+          <w:spacing w:val="-2"/>
+          <w:sz w:val="40"/>
+          <w:szCs w:val="40"/>
+        </w:rPr>
+        <w:t xml:space="preserve"> </w:t>
+      </w:r>
+      <w:proofErr w:type="spellStart"/>
+      <w:r>
+        <w:rPr>
+          <w:rFonts w:ascii="Arial" w:hAnsi="Arial" w:cs="Arial"/>
+          <w:color w:val="1F1F1F"/>
+          <w:spacing w:val="-2"/>
+          <w:sz w:val="40"/>
+          <w:szCs w:val="40"/>
+        </w:rPr>
+        <w:t>classification</w:t>
+      </w:r>
+      <w:proofErr w:type="spellEnd"/>
+    </w:p>
+    <w:p>
+      <w:pPr>
+        <w:pStyle w:val="NormalWeb"/>
+        <w:shd w:val="clear" w:color="auto" w:fill="FFFFFF"/>
+        <w:spacing w:before="0" w:beforeAutospacing="0" w:after="240" w:afterAutospacing="0"/>
+        <w:rPr>
+          <w:rFonts w:ascii="Arial" w:hAnsi="Arial" w:cs="Arial"/>
+          <w:color w:val="1F1F1F"/>
+          <w:shd w:val="clear" w:color="auto" w:fill="FFFFFF"/>
+          <w:lang w:val="en-US"/>
+        </w:rPr>
+      </w:pPr>
+      <w:r>
+        <w:rPr>
+          <w:rFonts w:ascii="Arial" w:hAnsi="Arial" w:cs="Arial"/>
+          <w:color w:val="1F1F1F"/>
+          <w:shd w:val="clear" w:color="auto" w:fill="FFFFFF"/>
+          <w:lang w:val="en-US"/>
+        </w:rPr>
+        <w:t>In One-vs-One classification, we split up the data into each class; we then train a two-class classifier on each pair of classes. For example, if we have class 0,1, and 2, we</w:t>
+      </w:r>
+      <w:r>
+        <w:rPr>
+          <w:rFonts w:ascii="Arial" w:hAnsi="Arial" w:cs="Arial"/>
+          <w:color w:val="1F1F1F"/>
+          <w:shd w:val="clear" w:color="auto" w:fill="FFFFFF"/>
+          <w:lang w:val="en-US"/>
+        </w:rPr>
+        <w:t xml:space="preserve"> </w:t>
+      </w:r>
+      <w:proofErr w:type="gramStart"/>
+      <w:r>
+        <w:rPr>
+          <w:rFonts w:ascii="Arial" w:hAnsi="Arial" w:cs="Arial"/>
+          <w:color w:val="1F1F1F"/>
+          <w:shd w:val="clear" w:color="auto" w:fill="FFFFFF"/>
+          <w:lang w:val="en-US"/>
+        </w:rPr>
+        <w:t>would</w:t>
+      </w:r>
+      <w:proofErr w:type="gramEnd"/>
+      <w:r>
+        <w:rPr>
+          <w:rFonts w:ascii="Arial" w:hAnsi="Arial" w:cs="Arial"/>
+          <w:color w:val="1F1F1F"/>
+          <w:shd w:val="clear" w:color="auto" w:fill="FFFFFF"/>
+          <w:lang w:val="en-US"/>
+        </w:rPr>
+        <w:t xml:space="preserve"> train one classifier on the samples that are class 0 and class 1, a second classifier on samples that are of class 0 and class 2, and a final classifier on samples of class 1 and class 2. Fig 7 is an example of class 0 vs class 1, where we drop training samples of class 2.  Using the same convention as above where the color of the training samples </w:t>
+      </w:r>
+      <w:proofErr w:type="gramStart"/>
+      <w:r>
+        <w:rPr>
+          <w:rFonts w:ascii="Arial" w:hAnsi="Arial" w:cs="Arial"/>
+          <w:color w:val="1F1F1F"/>
+          <w:shd w:val="clear" w:color="auto" w:fill="FFFFFF"/>
+          <w:lang w:val="en-US"/>
+        </w:rPr>
+        <w:t>are</w:t>
+      </w:r>
+      <w:proofErr w:type="gramEnd"/>
+      <w:r>
+        <w:rPr>
+          <w:rFonts w:ascii="Arial" w:hAnsi="Arial" w:cs="Arial"/>
+          <w:color w:val="1F1F1F"/>
+          <w:shd w:val="clear" w:color="auto" w:fill="FFFFFF"/>
+          <w:lang w:val="en-US"/>
+        </w:rPr>
+        <w:t xml:space="preserve"> based on their class. The separating plane of the classifier is in black.  The color represents the output of the classifier for that </w:t>
+      </w:r>
+      <w:proofErr w:type="gramStart"/>
+      <w:r>
+        <w:rPr>
+          <w:rFonts w:ascii="Arial" w:hAnsi="Arial" w:cs="Arial"/>
+          <w:color w:val="1F1F1F"/>
+          <w:shd w:val="clear" w:color="auto" w:fill="FFFFFF"/>
+          <w:lang w:val="en-US"/>
+        </w:rPr>
+        <w:t>particular</w:t>
+      </w:r>
+      <w:r>
+        <w:rPr>
+          <w:rFonts w:ascii="Arial" w:hAnsi="Arial" w:cs="Arial"/>
+          <w:color w:val="1F1F1F"/>
+          <w:shd w:val="clear" w:color="auto" w:fill="FFFFFF"/>
+          <w:lang w:val="en-US"/>
+        </w:rPr>
+        <w:t xml:space="preserve"> </w:t>
+      </w:r>
+      <w:r>
+        <w:rPr>
+          <w:rFonts w:ascii="Arial" w:hAnsi="Arial" w:cs="Arial"/>
+          <w:color w:val="1F1F1F"/>
+          <w:shd w:val="clear" w:color="auto" w:fill="FFFFFF"/>
+          <w:lang w:val="en-US"/>
+        </w:rPr>
+        <w:t>point</w:t>
+      </w:r>
+      <w:proofErr w:type="gramEnd"/>
+      <w:r>
+        <w:rPr>
+          <w:rFonts w:ascii="Arial" w:hAnsi="Arial" w:cs="Arial"/>
+          <w:color w:val="1F1F1F"/>
+          <w:shd w:val="clear" w:color="auto" w:fill="FFFFFF"/>
+          <w:lang w:val="en-US"/>
+        </w:rPr>
+        <w:t xml:space="preserve"> in space.  </w:t>
+      </w:r>
+    </w:p>
+    <w:p>
+      <w:pPr>
+        <w:pStyle w:val="NormalWeb"/>
+        <w:shd w:val="clear" w:color="auto" w:fill="FFFFFF"/>
+        <w:spacing w:before="0" w:beforeAutospacing="0" w:after="240" w:afterAutospacing="0"/>
+        <w:rPr>
+          <w:rFonts w:ascii="Arial" w:hAnsi="Arial" w:cs="Arial"/>
+          <w:color w:val="1F1F1F"/>
+          <w:shd w:val="clear" w:color="auto" w:fill="FFFFFF"/>
+          <w:lang w:val="en-US"/>
+        </w:rPr>
+      </w:pPr>
+    </w:p>
+    <w:p>
+      <w:pPr>
+        <w:pStyle w:val="NormalWeb"/>
+        <w:shd w:val="clear" w:color="auto" w:fill="FFFFFF"/>
+        <w:spacing w:before="0" w:beforeAutospacing="0" w:after="240" w:afterAutospacing="0"/>
+        <w:jc w:val="center"/>
+        <w:rPr>
+          <w:rFonts w:ascii="Arial" w:hAnsi="Arial" w:cs="Arial"/>
+          <w:b/>
+          <w:bCs/>
+          <w:color w:val="1F1F1F"/>
+          <w:kern w:val="2"/>
+          <w:sz w:val="21"/>
+          <w:szCs w:val="21"/>
+          <w:shd w:val="clear" w:color="auto" w:fill="FFFFFF"/>
+          <w:lang w:val="en-US" w:eastAsia="en-US"/>
+          <w14:ligatures w14:val="standardContextual"/>
+        </w:rPr>
+      </w:pPr>
+      <w:r>
+        <w:rPr>
+          <w:noProof/>
+        </w:rPr>
+        <w:lastRenderedPageBreak/>
+        <w:drawing>
+          <wp:inline distT="0" distB="0" distL="0" distR="0" wp14:anchorId="6B8AA441" wp14:editId="058EF7B7">
+            <wp:extent cx="4791173" cy="3594735"/>
+            <wp:effectExtent l="0" t="0" r="9525" b="5715"/>
+            <wp:docPr id="120520241" name="Imagen 6"/>
+            <wp:cNvGraphicFramePr>
+              <a:graphicFrameLocks xmlns:a="http://schemas.openxmlformats.org/drawingml/2006/main" noChangeAspect="1"/>
+            </wp:cNvGraphicFramePr>
+            <a:graphic xmlns:a="http://schemas.openxmlformats.org/drawingml/2006/main">
+              <a:graphicData uri="http://schemas.openxmlformats.org/drawingml/2006/picture">
+                <pic:pic xmlns:pic="http://schemas.openxmlformats.org/drawingml/2006/picture">
+                  <pic:nvPicPr>
+                    <pic:cNvPr id="0" name="Picture 11"/>
+                    <pic:cNvPicPr>
+                      <a:picLocks noChangeAspect="1" noChangeArrowheads="1"/>
+                    </pic:cNvPicPr>
+                  </pic:nvPicPr>
+                  <pic:blipFill>
+                    <a:blip r:embed="rId10">
+                      <a:extLst>
+                        <a:ext uri="{28A0092B-C50C-407E-A947-70E740481C1C}">
+                          <a14:useLocalDpi xmlns:a14="http://schemas.microsoft.com/office/drawing/2010/main" val="0"/>
+                        </a:ext>
+                      </a:extLst>
+                    </a:blip>
+                    <a:srcRect/>
+                    <a:stretch>
+                      <a:fillRect/>
+                    </a:stretch>
+                  </pic:blipFill>
+                  <pic:spPr bwMode="auto">
+                    <a:xfrm>
+                      <a:off x="0" y="0"/>
+                      <a:ext cx="4792519" cy="3595745"/>
+                    </a:xfrm>
+                    <a:prstGeom prst="rect">
+                      <a:avLst/>
+                    </a:prstGeom>
+                    <a:noFill/>
+                    <a:ln>
+                      <a:noFill/>
+                    </a:ln>
+                  </pic:spPr>
+                </pic:pic>
+              </a:graphicData>
+            </a:graphic>
+          </wp:inline>
+        </w:drawing>
+      </w:r>
+    </w:p>
+    <w:p>
+      <w:pPr>
+        <w:pStyle w:val="NormalWeb"/>
+        <w:shd w:val="clear" w:color="auto" w:fill="FFFFFF"/>
+        <w:spacing w:before="0" w:beforeAutospacing="0" w:after="240" w:afterAutospacing="0"/>
+        <w:rPr>
+          <w:rFonts w:ascii="Arial" w:hAnsi="Arial" w:cs="Arial"/>
+          <w:b/>
+          <w:bCs/>
+          <w:color w:val="1F1F1F"/>
+          <w:spacing w:val="-2"/>
+          <w:sz w:val="21"/>
+          <w:szCs w:val="21"/>
+          <w:lang w:val="en-US"/>
+        </w:rPr>
+      </w:pPr>
+      <w:r>
+        <w:rPr>
+          <w:rFonts w:ascii="Arial" w:hAnsi="Arial" w:cs="Arial"/>
+          <w:b/>
+          <w:bCs/>
+          <w:color w:val="1F1F1F"/>
+          <w:spacing w:val="-2"/>
+          <w:sz w:val="21"/>
+          <w:szCs w:val="21"/>
+          <w:lang w:val="en-US"/>
+        </w:rPr>
+        <w:t xml:space="preserve">Fig </w:t>
+      </w:r>
+      <w:r>
+        <w:rPr>
+          <w:rFonts w:ascii="Arial" w:hAnsi="Arial" w:cs="Arial"/>
+          <w:b/>
+          <w:bCs/>
+          <w:color w:val="1F1F1F"/>
+          <w:spacing w:val="-2"/>
+          <w:sz w:val="21"/>
+          <w:szCs w:val="21"/>
+          <w:lang w:val="en-US"/>
+        </w:rPr>
+        <w:t>7</w:t>
+      </w:r>
+      <w:r>
+        <w:rPr>
+          <w:rFonts w:ascii="Arial" w:hAnsi="Arial" w:cs="Arial"/>
+          <w:b/>
+          <w:bCs/>
+          <w:color w:val="1F1F1F"/>
+          <w:spacing w:val="-2"/>
+          <w:sz w:val="21"/>
+          <w:szCs w:val="21"/>
+          <w:lang w:val="en-US"/>
+        </w:rPr>
+        <w:t>. The probability of a sample belonging to the actual class compared to dummy variable, select the class with the highest probability.</w:t>
+      </w:r>
+    </w:p>
+    <w:p>
+      <w:pPr>
+        <w:rPr>
+          <w:rFonts w:ascii="Arial" w:eastAsiaTheme="minorEastAsia" w:hAnsi="Arial" w:cs="Arial"/>
+          <w:lang w:val="en-US"/>
+        </w:rPr>
+      </w:pPr>
+      <w:r>
+        <w:rPr>
+          <w:rFonts w:ascii="Arial" w:hAnsi="Arial" w:cs="Arial"/>
+          <w:color w:val="1F1F1F"/>
+          <w:shd w:val="clear" w:color="auto" w:fill="FFFFFF"/>
+          <w:lang w:val="en-US"/>
+        </w:rPr>
+        <w:t>We</w:t>
+      </w:r>
+      <w:r>
+        <w:rPr>
+          <w:rFonts w:ascii="Arial" w:hAnsi="Arial" w:cs="Arial"/>
+          <w:color w:val="1F1F1F"/>
+          <w:shd w:val="clear" w:color="auto" w:fill="FFFFFF"/>
+          <w:lang w:val="en-US"/>
+        </w:rPr>
+        <w:t xml:space="preserve"> </w:t>
+      </w:r>
+      <w:r>
+        <w:rPr>
+          <w:rFonts w:ascii="Arial" w:hAnsi="Arial" w:cs="Arial"/>
+          <w:color w:val="1F1F1F"/>
+          <w:shd w:val="clear" w:color="auto" w:fill="FFFFFF"/>
+          <w:lang w:val="en-US"/>
+        </w:rPr>
+        <w:t xml:space="preserve">repeat the process for each pair of classes, In Fig 8. For </w:t>
+      </w:r>
+      <m:oMath>
+        <m:r>
+          <w:rPr>
+            <w:rFonts w:ascii="Cambria Math" w:hAnsi="Cambria Math"/>
+            <w:lang w:val="en-US"/>
+          </w:rPr>
+          <m:t>K</m:t>
+        </m:r>
+      </m:oMath>
+      <w:r>
+        <w:rPr>
+          <w:rFonts w:ascii="KaTeX_Math" w:hAnsi="KaTeX_Math"/>
+          <w:i/>
+          <w:iCs/>
+          <w:color w:val="1F1F1F"/>
+          <w:sz w:val="29"/>
+          <w:szCs w:val="29"/>
+          <w:shd w:val="clear" w:color="auto" w:fill="FFFFFF"/>
+          <w:lang w:val="en-US"/>
+        </w:rPr>
+        <w:t xml:space="preserve"> </w:t>
+      </w:r>
+      <w:r>
+        <w:rPr>
+          <w:rFonts w:ascii="Arial" w:hAnsi="Arial" w:cs="Arial"/>
+          <w:color w:val="1F1F1F"/>
+          <w:shd w:val="clear" w:color="auto" w:fill="FFFFFF"/>
+          <w:lang w:val="en-US"/>
+        </w:rPr>
+        <w:t xml:space="preserve">classes, we </w:t>
+      </w:r>
+      <w:proofErr w:type="gramStart"/>
+      <w:r>
+        <w:rPr>
+          <w:rFonts w:ascii="Arial" w:hAnsi="Arial" w:cs="Arial"/>
+          <w:color w:val="1F1F1F"/>
+          <w:shd w:val="clear" w:color="auto" w:fill="FFFFFF"/>
+          <w:lang w:val="en-US"/>
+        </w:rPr>
+        <w:t>have to</w:t>
+      </w:r>
+      <w:proofErr w:type="gramEnd"/>
+      <w:r>
+        <w:rPr>
+          <w:rFonts w:ascii="Arial" w:hAnsi="Arial" w:cs="Arial"/>
+          <w:color w:val="1F1F1F"/>
+          <w:shd w:val="clear" w:color="auto" w:fill="FFFFFF"/>
+          <w:lang w:val="en-US"/>
+        </w:rPr>
+        <w:t xml:space="preserve"> train </w:t>
+      </w:r>
+      <m:oMath>
+        <m:r>
+          <w:rPr>
+            <w:rFonts w:ascii="Cambria Math" w:hAnsi="Cambria Math"/>
+            <w:lang w:val="en-US"/>
+          </w:rPr>
+          <m:t>K</m:t>
+        </m:r>
+        <m:d>
+          <m:dPr>
+            <m:ctrlPr>
+              <w:rPr>
+                <w:rFonts w:ascii="Cambria Math" w:hAnsi="Cambria Math"/>
+                <w:i/>
+                <w:lang w:val="en-US"/>
+              </w:rPr>
+            </m:ctrlPr>
+          </m:dPr>
+          <m:e>
+            <m:r>
+              <w:rPr>
+                <w:rFonts w:ascii="Cambria Math" w:hAnsi="Cambria Math"/>
+                <w:lang w:val="en-US"/>
+              </w:rPr>
+              <m:t>K-1</m:t>
+            </m:r>
+          </m:e>
+        </m:d>
+        <m:r>
+          <w:rPr>
+            <w:rFonts w:ascii="Cambria Math" w:hAnsi="Cambria Math"/>
+            <w:lang w:val="en-US"/>
+          </w:rPr>
+          <m:t>/2</m:t>
+        </m:r>
+      </m:oMath>
+      <w:r>
+        <w:rPr>
+          <w:rFonts w:ascii="Arial" w:eastAsiaTheme="minorEastAsia" w:hAnsi="Arial" w:cs="Arial"/>
+          <w:lang w:val="en-US"/>
+        </w:rPr>
+        <w:t xml:space="preserve"> classifiers. </w:t>
+      </w:r>
+      <w:proofErr w:type="gramStart"/>
+      <w:r>
+        <w:rPr>
+          <w:rFonts w:ascii="Arial" w:eastAsiaTheme="minorEastAsia" w:hAnsi="Arial" w:cs="Arial"/>
+          <w:lang w:val="en-US"/>
+        </w:rPr>
+        <w:t>So</w:t>
+      </w:r>
+      <w:proofErr w:type="gramEnd"/>
+      <w:r>
+        <w:rPr>
+          <w:rFonts w:ascii="Arial" w:eastAsiaTheme="minorEastAsia" w:hAnsi="Arial" w:cs="Arial"/>
+          <w:lang w:val="en-US"/>
+        </w:rPr>
+        <w:t xml:space="preserve"> if </w:t>
+      </w:r>
+      <m:oMath>
+        <m:r>
+          <w:rPr>
+            <w:rFonts w:ascii="Cambria Math" w:hAnsi="Cambria Math"/>
+            <w:lang w:val="en-US"/>
+          </w:rPr>
+          <m:t>K</m:t>
+        </m:r>
+        <m:r>
+          <w:rPr>
+            <w:rFonts w:ascii="Cambria Math" w:hAnsi="Cambria Math"/>
+            <w:lang w:val="en-US"/>
+          </w:rPr>
+          <m:t>=3</m:t>
+        </m:r>
+      </m:oMath>
+      <w:r>
+        <w:rPr>
+          <w:rFonts w:ascii="Arial" w:eastAsiaTheme="minorEastAsia" w:hAnsi="Arial" w:cs="Arial"/>
+          <w:lang w:val="en-US"/>
+        </w:rPr>
+        <w:t xml:space="preserve">, we have </w:t>
+      </w:r>
+      <m:oMath>
+        <m:d>
+          <m:dPr>
+            <m:ctrlPr>
+              <w:rPr>
+                <w:rFonts w:ascii="Cambria Math" w:eastAsiaTheme="minorEastAsia" w:hAnsi="Cambria Math" w:cs="Arial"/>
+                <w:i/>
+                <w:lang w:val="en-US"/>
+              </w:rPr>
+            </m:ctrlPr>
+          </m:dPr>
+          <m:e>
+            <m:r>
+              <w:rPr>
+                <w:rFonts w:ascii="Cambria Math" w:eastAsiaTheme="minorEastAsia" w:hAnsi="Cambria Math" w:cs="Arial"/>
+                <w:lang w:val="en-US"/>
+              </w:rPr>
+              <m:t>3×2</m:t>
+            </m:r>
+          </m:e>
+        </m:d>
+        <m:r>
+          <w:rPr>
+            <w:rFonts w:ascii="Cambria Math" w:eastAsiaTheme="minorEastAsia" w:hAnsi="Cambria Math" w:cs="Arial"/>
+            <w:lang w:val="en-US"/>
+          </w:rPr>
+          <m:t>/2=3</m:t>
+        </m:r>
+      </m:oMath>
+      <w:r>
+        <w:rPr>
+          <w:rFonts w:ascii="Arial" w:eastAsiaTheme="minorEastAsia" w:hAnsi="Arial" w:cs="Arial"/>
+          <w:lang w:val="en-US"/>
+        </w:rPr>
+        <w:t xml:space="preserve"> classes.</w:t>
+      </w:r>
+    </w:p>
+    <w:p>
+      <w:pPr>
+        <w:rPr>
+          <w:rFonts w:ascii="Arial" w:eastAsiaTheme="minorEastAsia" w:hAnsi="Arial" w:cs="Arial"/>
+          <w:lang w:val="en-US"/>
+        </w:rPr>
+      </w:pPr>
+    </w:p>
+    <w:p>
+      <w:pPr>
+        <w:jc w:val="center"/>
+        <w:rPr>
+          <w:rFonts w:ascii="Arial" w:hAnsi="Arial" w:cs="Arial"/>
+          <w:color w:val="1F1F1F"/>
+          <w:shd w:val="clear" w:color="auto" w:fill="FFFFFF"/>
+          <w:lang w:val="en-US"/>
+        </w:rPr>
+      </w:pPr>
+      <w:r>
+        <w:rPr>
+          <w:noProof/>
+        </w:rPr>
+        <w:lastRenderedPageBreak/>
+        <w:drawing>
+          <wp:inline distT="0" distB="0" distL="0" distR="0" wp14:anchorId="565985E5" wp14:editId="6918C1A8">
+            <wp:extent cx="3936781" cy="7193280"/>
+            <wp:effectExtent l="0" t="0" r="6985" b="7620"/>
+            <wp:docPr id="2138971219" name="Imagen 7"/>
+            <wp:cNvGraphicFramePr>
+              <a:graphicFrameLocks xmlns:a="http://schemas.openxmlformats.org/drawingml/2006/main" noChangeAspect="1"/>
+            </wp:cNvGraphicFramePr>
+            <a:graphic xmlns:a="http://schemas.openxmlformats.org/drawingml/2006/main">
+              <a:graphicData uri="http://schemas.openxmlformats.org/drawingml/2006/picture">
+                <pic:pic xmlns:pic="http://schemas.openxmlformats.org/drawingml/2006/picture">
+                  <pic:nvPicPr>
+                    <pic:cNvPr id="0" name="Picture 13"/>
+                    <pic:cNvPicPr>
+                      <a:picLocks noChangeAspect="1" noChangeArrowheads="1"/>
+                    </pic:cNvPicPr>
+                  </pic:nvPicPr>
+                  <pic:blipFill>
+                    <a:blip r:embed="rId11">
+                      <a:extLst>
+                        <a:ext uri="{28A0092B-C50C-407E-A947-70E740481C1C}">
+                          <a14:useLocalDpi xmlns:a14="http://schemas.microsoft.com/office/drawing/2010/main" val="0"/>
+                        </a:ext>
+                      </a:extLst>
+                    </a:blip>
+                    <a:srcRect/>
+                    <a:stretch>
+                      <a:fillRect/>
+                    </a:stretch>
+                  </pic:blipFill>
+                  <pic:spPr bwMode="auto">
+                    <a:xfrm>
+                      <a:off x="0" y="0"/>
+                      <a:ext cx="3939784" cy="7198768"/>
+                    </a:xfrm>
+                    <a:prstGeom prst="rect">
+                      <a:avLst/>
+                    </a:prstGeom>
+                    <a:noFill/>
+                    <a:ln>
+                      <a:noFill/>
+                    </a:ln>
+                  </pic:spPr>
+                </pic:pic>
+              </a:graphicData>
+            </a:graphic>
+          </wp:inline>
+        </w:drawing>
+      </w:r>
+    </w:p>
+    <w:p>
+      <w:pPr>
+        <w:pStyle w:val="Ttulo4"/>
+        <w:shd w:val="clear" w:color="auto" w:fill="FFFFFF"/>
+        <w:spacing w:before="360" w:after="120"/>
+        <w:rPr>
+          <w:rFonts w:ascii="Arial" w:hAnsi="Arial" w:cs="Arial"/>
+          <w:b/>
+          <w:bCs/>
+          <w:color w:val="1F1F1F"/>
+          <w:spacing w:val="-2"/>
+          <w:sz w:val="21"/>
+          <w:szCs w:val="21"/>
+          <w:lang w:val="en-US"/>
+        </w:rPr>
+      </w:pPr>
+      <w:r>
+        <w:rPr>
+          <w:rFonts w:ascii="Arial" w:hAnsi="Arial" w:cs="Arial"/>
+          <w:b/>
+          <w:bCs/>
+          <w:color w:val="1F1F1F"/>
+          <w:spacing w:val="-2"/>
+          <w:sz w:val="21"/>
+          <w:szCs w:val="21"/>
+          <w:lang w:val="en-US"/>
+        </w:rPr>
+        <w:t>Fig 8</w:t>
+      </w:r>
+      <w:r>
+        <w:rPr>
+          <w:rFonts w:ascii="Arial" w:hAnsi="Arial" w:cs="Arial"/>
+          <w:b/>
+          <w:bCs/>
+          <w:color w:val="1F1F1F"/>
+          <w:spacing w:val="-2"/>
+          <w:sz w:val="21"/>
+          <w:szCs w:val="21"/>
+          <w:lang w:val="en-US"/>
+        </w:rPr>
+        <w:t xml:space="preserve">. </w:t>
+      </w:r>
+      <w:r>
+        <w:rPr>
+          <w:rFonts w:ascii="Arial" w:hAnsi="Arial" w:cs="Arial"/>
+          <w:b/>
+          <w:bCs/>
+          <w:color w:val="1F1F1F"/>
+          <w:spacing w:val="-2"/>
+          <w:sz w:val="21"/>
+          <w:szCs w:val="21"/>
+          <w:lang w:val="en-US"/>
+        </w:rPr>
+        <w:t xml:space="preserve">Probability of a sample belonging to the actual class compared to dummy variable, select the class with the highest probability.  </w:t>
+      </w:r>
+    </w:p>
+    <w:p>
+      <w:pPr>
+        <w:jc w:val="center"/>
+        <w:rPr>
+          <w:rFonts w:ascii="Arial" w:hAnsi="Arial" w:cs="Arial"/>
+          <w:color w:val="1F1F1F"/>
+          <w:shd w:val="clear" w:color="auto" w:fill="FFFFFF"/>
+          <w:lang w:val="en-US"/>
+        </w:rPr>
+      </w:pPr>
+    </w:p>
+    <w:p>
+      <w:pPr>
+        <w:rPr>
+          <w:rFonts w:ascii="Arial" w:hAnsi="Arial" w:cs="Arial"/>
+          <w:color w:val="1F1F1F"/>
+          <w:shd w:val="clear" w:color="auto" w:fill="FFFFFF"/>
+        </w:rPr>
+      </w:pPr>
+      <w:r>
+        <w:rPr>
+          <w:rFonts w:ascii="Arial" w:hAnsi="Arial" w:cs="Arial"/>
+          <w:color w:val="1F1F1F"/>
+          <w:shd w:val="clear" w:color="auto" w:fill="FFFFFF"/>
+          <w:lang w:val="en-US"/>
+        </w:rPr>
+        <w:lastRenderedPageBreak/>
+        <w:t xml:space="preserve">To perform Classification on a sample, we perform a majority vote where we select the class with the most predictions.  This is shown in Fig 9 where the black point represents a new </w:t>
+      </w:r>
+      <w:proofErr w:type="gramStart"/>
+      <w:r>
+        <w:rPr>
+          <w:rFonts w:ascii="Arial" w:hAnsi="Arial" w:cs="Arial"/>
+          <w:color w:val="1F1F1F"/>
+          <w:shd w:val="clear" w:color="auto" w:fill="FFFFFF"/>
+          <w:lang w:val="en-US"/>
+        </w:rPr>
+        <w:t>sample</w:t>
+      </w:r>
+      <w:proofErr w:type="gramEnd"/>
+      <w:r>
+        <w:rPr>
+          <w:rFonts w:ascii="Arial" w:hAnsi="Arial" w:cs="Arial"/>
+          <w:color w:val="1F1F1F"/>
+          <w:shd w:val="clear" w:color="auto" w:fill="FFFFFF"/>
+          <w:lang w:val="en-US"/>
+        </w:rPr>
+        <w:t xml:space="preserve"> and the output of each classifier is shown in the table. In this case, the final output is one as selected by two of the three classifiers. There is also an ambiguous region but it’s smaller, we can also use similar schemes as in One vs all like the fusion rule or using the probability</w:t>
+      </w:r>
+      <w:r>
+        <w:rPr>
+          <w:rFonts w:ascii="Arial" w:hAnsi="Arial" w:cs="Arial"/>
+          <w:color w:val="1F1F1F"/>
+          <w:shd w:val="clear" w:color="auto" w:fill="FFFFFF"/>
+          <w:lang w:val="en-US"/>
+        </w:rPr>
+        <w:t>.</w:t>
+      </w:r>
+      <w:r>
+        <w:rPr>
+          <w:rFonts w:ascii="Arial" w:hAnsi="Arial" w:cs="Arial"/>
+          <w:color w:val="1F1F1F"/>
+          <w:shd w:val="clear" w:color="auto" w:fill="FFFFFF"/>
+          <w:lang w:val="en-US"/>
+        </w:rPr>
+        <w:t> </w:t>
+      </w:r>
+      <w:proofErr w:type="spellStart"/>
+      <w:r>
+        <w:rPr>
+          <w:rFonts w:ascii="Arial" w:hAnsi="Arial" w:cs="Arial"/>
+          <w:color w:val="1F1F1F"/>
+          <w:shd w:val="clear" w:color="auto" w:fill="FFFFFF"/>
+        </w:rPr>
+        <w:t>Check</w:t>
+      </w:r>
+      <w:proofErr w:type="spellEnd"/>
+      <w:r>
+        <w:rPr>
+          <w:rFonts w:ascii="Arial" w:hAnsi="Arial" w:cs="Arial"/>
+          <w:color w:val="1F1F1F"/>
+          <w:shd w:val="clear" w:color="auto" w:fill="FFFFFF"/>
+        </w:rPr>
+        <w:t xml:space="preserve"> </w:t>
+      </w:r>
+      <w:proofErr w:type="spellStart"/>
+      <w:r>
+        <w:rPr>
+          <w:rFonts w:ascii="Arial" w:hAnsi="Arial" w:cs="Arial"/>
+          <w:color w:val="1F1F1F"/>
+          <w:shd w:val="clear" w:color="auto" w:fill="FFFFFF"/>
+        </w:rPr>
+        <w:t>out</w:t>
+      </w:r>
+      <w:proofErr w:type="spellEnd"/>
+      <w:r>
+        <w:rPr>
+          <w:rFonts w:ascii="Arial" w:hAnsi="Arial" w:cs="Arial"/>
+          <w:color w:val="1F1F1F"/>
+          <w:shd w:val="clear" w:color="auto" w:fill="FFFFFF"/>
+        </w:rPr>
+        <w:t xml:space="preserve"> </w:t>
+      </w:r>
+      <w:proofErr w:type="spellStart"/>
+      <w:r>
+        <w:rPr>
+          <w:rFonts w:ascii="Arial" w:hAnsi="Arial" w:cs="Arial"/>
+          <w:color w:val="1F1F1F"/>
+          <w:shd w:val="clear" w:color="auto" w:fill="FFFFFF"/>
+        </w:rPr>
+        <w:t>the</w:t>
+      </w:r>
+      <w:proofErr w:type="spellEnd"/>
+      <w:r>
+        <w:rPr>
+          <w:rFonts w:ascii="Arial" w:hAnsi="Arial" w:cs="Arial"/>
+          <w:color w:val="1F1F1F"/>
+          <w:shd w:val="clear" w:color="auto" w:fill="FFFFFF"/>
+        </w:rPr>
+        <w:t xml:space="preserve"> </w:t>
+      </w:r>
+      <w:proofErr w:type="spellStart"/>
+      <w:r>
+        <w:rPr>
+          <w:rFonts w:ascii="Arial" w:hAnsi="Arial" w:cs="Arial"/>
+          <w:color w:val="1F1F1F"/>
+          <w:shd w:val="clear" w:color="auto" w:fill="FFFFFF"/>
+        </w:rPr>
+        <w:t>labs</w:t>
+      </w:r>
+      <w:proofErr w:type="spellEnd"/>
+      <w:r>
+        <w:rPr>
+          <w:rFonts w:ascii="Arial" w:hAnsi="Arial" w:cs="Arial"/>
+          <w:color w:val="1F1F1F"/>
+          <w:shd w:val="clear" w:color="auto" w:fill="FFFFFF"/>
+        </w:rPr>
+        <w:t xml:space="preserve"> </w:t>
+      </w:r>
+      <w:proofErr w:type="spellStart"/>
+      <w:r>
+        <w:rPr>
+          <w:rFonts w:ascii="Arial" w:hAnsi="Arial" w:cs="Arial"/>
+          <w:color w:val="1F1F1F"/>
+          <w:shd w:val="clear" w:color="auto" w:fill="FFFFFF"/>
+        </w:rPr>
+        <w:t>for</w:t>
+      </w:r>
+      <w:proofErr w:type="spellEnd"/>
+      <w:r>
+        <w:rPr>
+          <w:rFonts w:ascii="Arial" w:hAnsi="Arial" w:cs="Arial"/>
+          <w:color w:val="1F1F1F"/>
+          <w:shd w:val="clear" w:color="auto" w:fill="FFFFFF"/>
+        </w:rPr>
+        <w:t xml:space="preserve"> more.</w:t>
+      </w:r>
+    </w:p>
+    <w:p>
+      <w:pPr>
+        <w:jc w:val="center"/>
+        <w:rPr>
+          <w:rFonts w:ascii="Arial" w:hAnsi="Arial" w:cs="Arial"/>
+          <w:color w:val="1F1F1F"/>
+          <w:shd w:val="clear" w:color="auto" w:fill="FFFFFF"/>
+          <w:lang w:val="en-US"/>
+        </w:rPr>
+      </w:pPr>
+      <w:r>
+        <w:rPr>
+          <w:noProof/>
+        </w:rPr>
+        <w:drawing>
+          <wp:inline distT="0" distB="0" distL="0" distR="0" wp14:anchorId="327FE243" wp14:editId="594CD648">
+            <wp:extent cx="4501300" cy="3105785"/>
+            <wp:effectExtent l="0" t="0" r="0" b="0"/>
+            <wp:docPr id="806607251" name="Imagen 8"/>
+            <wp:cNvGraphicFramePr>
+              <a:graphicFrameLocks xmlns:a="http://schemas.openxmlformats.org/drawingml/2006/main" noChangeAspect="1"/>
+            </wp:cNvGraphicFramePr>
+            <a:graphic xmlns:a="http://schemas.openxmlformats.org/drawingml/2006/main">
+              <a:graphicData uri="http://schemas.openxmlformats.org/drawingml/2006/picture">
+                <pic:pic xmlns:pic="http://schemas.openxmlformats.org/drawingml/2006/picture">
+                  <pic:nvPicPr>
+                    <pic:cNvPr id="0" name="Picture 15"/>
+                    <pic:cNvPicPr>
+                      <a:picLocks noChangeAspect="1" noChangeArrowheads="1"/>
+                    </pic:cNvPicPr>
+                  </pic:nvPicPr>
+                  <pic:blipFill>
+                    <a:blip r:embed="rId12">
+                      <a:extLst>
+                        <a:ext uri="{28A0092B-C50C-407E-A947-70E740481C1C}">
+                          <a14:useLocalDpi xmlns:a14="http://schemas.microsoft.com/office/drawing/2010/main" val="0"/>
+                        </a:ext>
+                      </a:extLst>
+                    </a:blip>
+                    <a:srcRect/>
+                    <a:stretch>
+                      <a:fillRect/>
+                    </a:stretch>
+                  </pic:blipFill>
+                  <pic:spPr bwMode="auto">
+                    <a:xfrm>
+                      <a:off x="0" y="0"/>
+                      <a:ext cx="4504417" cy="3107936"/>
+                    </a:xfrm>
+                    <a:prstGeom prst="rect">
+                      <a:avLst/>
+                    </a:prstGeom>
+                    <a:noFill/>
+                    <a:ln>
+                      <a:noFill/>
+                    </a:ln>
+                  </pic:spPr>
+                </pic:pic>
+              </a:graphicData>
+            </a:graphic>
+          </wp:inline>
+        </w:drawing>
+      </w:r>
+    </w:p>
+    <w:p>
+      <w:pPr>
+        <w:rPr>
+          <w:rFonts w:ascii="Arial" w:hAnsi="Arial" w:cs="Arial"/>
+          <w:color w:val="1F1F1F"/>
+          <w:shd w:val="clear" w:color="auto" w:fill="FFFFFF"/>
+          <w:lang w:val="en-US"/>
+        </w:rPr>
+      </w:pPr>
+    </w:p>
+    <w:p>
+      <w:pPr>
         <w:rPr>
           <w:lang w:val="en-US"/>
         </w:rPr>
@@ -2975,7 +6133,6 @@
     <w:name w:val="Normal (Web)"/>
     <w:basedOn w:val="Normal"/>
     <w:uiPriority w:val="99"/>
-    <w:semiHidden/>
     <w:unhideWhenUsed/>
     <w:rsid w:val="00501D05"/>
     <w:pPr>

</xml_diff>